<commit_message>
made changes to testing doc
.
</commit_message>
<xml_diff>
--- a/Narrative Documents/Testing Documentation/Kingdom Clean-Up Test Plan Version 0.1.docx
+++ b/Narrative Documents/Testing Documentation/Kingdom Clean-Up Test Plan Version 0.1.docx
@@ -1,6 +1,6 @@
 
 <file path=word/document.xml><?xml version="1.0" encoding="utf-8"?>
-<w:document xmlns:wpc="http://schemas.microsoft.com/office/word/2010/wordprocessingCanvas" xmlns:cx="http://schemas.microsoft.com/office/drawing/2014/chartex" xmlns:cx1="http://schemas.microsoft.com/office/drawing/2015/9/8/chartex" xmlns:cx2="http://schemas.microsoft.com/office/drawing/2015/10/21/chartex" xmlns:cx3="http://schemas.microsoft.com/office/drawing/2016/5/9/chartex" xmlns:cx4="http://schemas.microsoft.com/office/drawing/2016/5/10/chartex" xmlns:cx5="http://schemas.microsoft.com/office/drawing/2016/5/11/chartex" xmlns:cx6="http://schemas.microsoft.com/office/drawing/2016/5/12/chartex" xmlns:cx7="http://schemas.microsoft.com/office/drawing/2016/5/13/chartex" xmlns:cx8="http://schemas.microsoft.com/office/drawing/2016/5/14/chartex" xmlns:mc="http://schemas.openxmlformats.org/markup-compatibility/2006" xmlns:aink="http://schemas.microsoft.com/office/drawing/2016/ink" xmlns:am3d="http://schemas.microsoft.com/office/drawing/2017/model3d" xmlns:o="urn:schemas-microsoft-com:office:office" xmlns:r="http://schemas.openxmlformats.org/officeDocument/2006/relationships" xmlns:m="http://schemas.openxmlformats.org/officeDocument/2006/math" xmlns:v="urn:schemas-microsoft-com:vml" xmlns:wp14="http://schemas.microsoft.com/office/word/2010/wordprocessingDrawing" xmlns:wp="http://schemas.openxmlformats.org/drawingml/2006/wordprocessingDrawing" xmlns:w10="urn:schemas-microsoft-com:office:word" xmlns:w="http://schemas.openxmlformats.org/wordprocessingml/2006/main" xmlns:w14="http://schemas.microsoft.com/office/word/2010/wordml" xmlns:w15="http://schemas.microsoft.com/office/word/2012/wordml" xmlns:w16cid="http://schemas.microsoft.com/office/word/2016/wordml/cid" xmlns:w16se="http://schemas.microsoft.com/office/word/2015/wordml/symex" xmlns:wpg="http://schemas.microsoft.com/office/word/2010/wordprocessingGroup" xmlns:wpi="http://schemas.microsoft.com/office/word/2010/wordprocessingInk" xmlns:wne="http://schemas.microsoft.com/office/word/2006/wordml" xmlns:wps="http://schemas.microsoft.com/office/word/2010/wordprocessingShape" mc:Ignorable="w14 w15 w16se w16cid wp14">
+<w:document xmlns:wpc="http://schemas.microsoft.com/office/word/2010/wordprocessingCanvas" xmlns:mc="http://schemas.openxmlformats.org/markup-compatibility/2006" xmlns:o="urn:schemas-microsoft-com:office:office" xmlns:r="http://schemas.openxmlformats.org/officeDocument/2006/relationships" xmlns:m="http://schemas.openxmlformats.org/officeDocument/2006/math" xmlns:v="urn:schemas-microsoft-com:vml" xmlns:wp14="http://schemas.microsoft.com/office/word/2010/wordprocessingDrawing" xmlns:wp="http://schemas.openxmlformats.org/drawingml/2006/wordprocessingDrawing" xmlns:w10="urn:schemas-microsoft-com:office:word" xmlns:w="http://schemas.openxmlformats.org/wordprocessingml/2006/main" xmlns:w14="http://schemas.microsoft.com/office/word/2010/wordml" xmlns:w15="http://schemas.microsoft.com/office/word/2012/wordml" xmlns:wpg="http://schemas.microsoft.com/office/word/2010/wordprocessingGroup" xmlns:wpi="http://schemas.microsoft.com/office/word/2010/wordprocessingInk" xmlns:wne="http://schemas.microsoft.com/office/word/2006/wordml" xmlns:wps="http://schemas.microsoft.com/office/word/2010/wordprocessingShape" mc:Ignorable="w14 w15 wp14">
   <w:body>
     <w:p/>
     <w:p/>
@@ -214,49 +214,7 @@
     <w:p/>
     <w:p/>
     <w:p/>
-    <w:p>
-      <w:r>
-        <w:rPr>
-          <w:noProof/>
-        </w:rPr>
-        <w:lastRenderedPageBreak/>
-        <w:drawing>
-          <wp:inline distT="0" distB="0" distL="0" distR="0" wp14:anchorId="0605D4EB" wp14:editId="52D48AC7">
-            <wp:extent cx="5943600" cy="2410460"/>
-            <wp:effectExtent l="0" t="0" r="0" b="8890"/>
-            <wp:docPr id="1" name="Picture 1"/>
-            <wp:cNvGraphicFramePr>
-              <a:graphicFrameLocks xmlns:a="http://schemas.openxmlformats.org/drawingml/2006/main" noChangeAspect="1"/>
-            </wp:cNvGraphicFramePr>
-            <a:graphic xmlns:a="http://schemas.openxmlformats.org/drawingml/2006/main">
-              <a:graphicData uri="http://schemas.openxmlformats.org/drawingml/2006/picture">
-                <pic:pic xmlns:pic="http://schemas.openxmlformats.org/drawingml/2006/picture">
-                  <pic:nvPicPr>
-                    <pic:cNvPr id="1" name=""/>
-                    <pic:cNvPicPr/>
-                  </pic:nvPicPr>
-                  <pic:blipFill>
-                    <a:blip r:embed="rId7"/>
-                    <a:stretch>
-                      <a:fillRect/>
-                    </a:stretch>
-                  </pic:blipFill>
-                  <pic:spPr>
-                    <a:xfrm>
-                      <a:off x="0" y="0"/>
-                      <a:ext cx="5943600" cy="2410460"/>
-                    </a:xfrm>
-                    <a:prstGeom prst="rect">
-                      <a:avLst/>
-                    </a:prstGeom>
-                  </pic:spPr>
-                </pic:pic>
-              </a:graphicData>
-            </a:graphic>
-          </wp:inline>
-        </w:drawing>
-      </w:r>
-    </w:p>
+    <w:p/>
     <w:p>
       <w:pPr>
         <w:pStyle w:val="ListParagraph"/>
@@ -309,20 +267,13 @@
           <w:rFonts w:cstheme="minorHAnsi"/>
           <w:shd w:val="clear" w:color="auto" w:fill="FFFFFF"/>
         </w:rPr>
-        <w:t>i3-2370M Processor (3M Cache, 2.40 GHz)</w:t>
+        <w:t>i3-2370M Processor (3M Cache, 2.40 GHz) or equivalent</w:t>
       </w:r>
       <w:r>
         <w:rPr>
           <w:rFonts w:cstheme="minorHAnsi"/>
           <w:shd w:val="clear" w:color="auto" w:fill="FFFFFF"/>
         </w:rPr>
-        <w:t xml:space="preserve"> or equivalent</w:t>
-      </w:r>
-      <w:r>
-        <w:rPr>
-          <w:rFonts w:cstheme="minorHAnsi"/>
-          <w:shd w:val="clear" w:color="auto" w:fill="FFFFFF"/>
-        </w:rPr>
         <w:t>.</w:t>
       </w:r>
     </w:p>
@@ -350,13 +301,7 @@
         <w:t xml:space="preserve">Minimum </w:t>
       </w:r>
       <w:r>
-        <w:t xml:space="preserve">recommended </w:t>
-      </w:r>
-      <w:r>
-        <w:t>GPU Ram</w:t>
-      </w:r>
-      <w:r>
-        <w:t xml:space="preserve"> 1 Gigabyte, Nvidia EVGA 440 or equivalent.</w:t>
+        <w:t>recommended GPU Ram 1 Gigabyte, Nvidia EVGA 440 or equivalent.</w:t>
       </w:r>
     </w:p>
     <w:p>
@@ -470,7 +415,18 @@
         <w:t>Combat</w:t>
       </w:r>
       <w:r>
-        <w:t xml:space="preserve"> – Dose Combat work as intended?</w:t>
+        <w:t xml:space="preserve"> – Does</w:t>
+      </w:r>
+      <w:r>
+        <w:t xml:space="preserve"> </w:t>
+      </w:r>
+      <w:proofErr w:type="gramStart"/>
+      <w:r>
+        <w:t>Combat</w:t>
+      </w:r>
+      <w:proofErr w:type="gramEnd"/>
+      <w:r>
+        <w:t xml:space="preserve"> work as intended?</w:t>
       </w:r>
     </w:p>
     <w:p>
@@ -485,14 +441,13 @@
         <w:t>Slime interactions</w:t>
       </w:r>
       <w:r>
-        <w:t xml:space="preserve"> – Do </w:t>
-      </w:r>
-      <w:r>
-        <w:t>Slime interactions</w:t>
-      </w:r>
-      <w:r>
-        <w:t xml:space="preserve"> work as intended?</w:t>
-      </w:r>
+        <w:t xml:space="preserve"> – Do Slime interactions work as </w:t>
+      </w:r>
+      <w:proofErr w:type="gramStart"/>
+      <w:r>
+        <w:t>intended?</w:t>
+      </w:r>
+      <w:proofErr w:type="gramEnd"/>
     </w:p>
     <w:p>
       <w:pPr>
@@ -503,7 +458,16 @@
         </w:numPr>
       </w:pPr>
       <w:r>
-        <w:t>Fun Factor -- Is Kingdom Clean-Up fun for most people in the target audience?</w:t>
+        <w:t>Entertainment</w:t>
+      </w:r>
+      <w:r>
+        <w:t xml:space="preserve"> Factor -- Is Kingdom Clean-Up </w:t>
+      </w:r>
+      <w:r>
+        <w:t>entertaining</w:t>
+      </w:r>
+      <w:r>
+        <w:t xml:space="preserve"> for most people in the target audience?</w:t>
       </w:r>
     </w:p>
     <w:p>
@@ -540,329 +504,263 @@
       </w:pPr>
       <w:r>
         <w:t>Base system tests on Fujitsu T725 specs found here --</w:t>
+      </w:r>
+      <w:hyperlink r:id="rId7" w:history="1">
+        <w:r>
+          <w:rPr>
+            <w:rStyle w:val="Hyperlink"/>
+          </w:rPr>
+          <w:t>https://www.cnet.com/products/fujitsu-lifebook-t725-12-5-core-i5-5200u-8-gb-ram-128-gb-ssd-us-xbuyt725004/specs/</w:t>
+        </w:r>
+      </w:hyperlink>
+    </w:p>
+    <w:p>
+      <w:pPr>
+        <w:pStyle w:val="ListParagraph"/>
+      </w:pPr>
+    </w:p>
+    <w:p>
+      <w:pPr>
+        <w:pStyle w:val="ListParagraph"/>
+      </w:pPr>
+    </w:p>
+    <w:p>
+      <w:pPr>
+        <w:pStyle w:val="ListParagraph"/>
+      </w:pPr>
+    </w:p>
+    <w:p>
+      <w:pPr>
+        <w:pStyle w:val="ListParagraph"/>
+      </w:pPr>
+    </w:p>
+    <w:p>
+      <w:pPr>
+        <w:pStyle w:val="ListParagraph"/>
+        <w:numPr>
+          <w:ilvl w:val="0"/>
+          <w:numId w:val="1"/>
+        </w:numPr>
+      </w:pPr>
+      <w:r>
+        <w:t xml:space="preserve">Focus testing plan and dates </w:t>
+      </w:r>
+    </w:p>
+    <w:p>
+      <w:pPr>
+        <w:pStyle w:val="ListParagraph"/>
+        <w:numPr>
+          <w:ilvl w:val="0"/>
+          <w:numId w:val="5"/>
+        </w:numPr>
+      </w:pPr>
+      <w:r>
+        <w:t xml:space="preserve">09/04/2018 - </w:t>
+      </w:r>
+      <w:r>
+        <w:t>First focus test Tuesday</w:t>
+      </w:r>
+      <w:r>
+        <w:t xml:space="preserve">, </w:t>
+      </w:r>
+    </w:p>
+    <w:p>
+      <w:pPr>
+        <w:pStyle w:val="ListParagraph"/>
+        <w:numPr>
+          <w:ilvl w:val="1"/>
+          <w:numId w:val="5"/>
+        </w:numPr>
+      </w:pPr>
+      <w:r>
+        <w:t>Expected goals</w:t>
+      </w:r>
+      <w:r>
+        <w:t xml:space="preserve"> </w:t>
+      </w:r>
+    </w:p>
+    <w:p>
+      <w:pPr>
+        <w:pStyle w:val="ListParagraph"/>
+        <w:numPr>
+          <w:ilvl w:val="2"/>
+          <w:numId w:val="5"/>
+        </w:numPr>
+      </w:pPr>
+      <w:r>
+        <w:t xml:space="preserve">Insure movement is working </w:t>
+      </w:r>
+    </w:p>
+    <w:p>
+      <w:pPr>
+        <w:pStyle w:val="ListParagraph"/>
+        <w:numPr>
+          <w:ilvl w:val="2"/>
+          <w:numId w:val="5"/>
+        </w:numPr>
+      </w:pPr>
+      <w:r>
+        <w:t>Inspect code for current conventions and readability</w:t>
+      </w:r>
+    </w:p>
+    <w:p>
+      <w:pPr>
+        <w:pStyle w:val="ListParagraph"/>
+        <w:numPr>
+          <w:ilvl w:val="0"/>
+          <w:numId w:val="5"/>
+        </w:numPr>
+      </w:pPr>
+      <w:r>
+        <w:t xml:space="preserve">09/11/2018 - </w:t>
+      </w:r>
+      <w:r>
+        <w:t xml:space="preserve">Second focus test </w:t>
+      </w:r>
+      <w:r>
+        <w:t>Tuesday</w:t>
+      </w:r>
+    </w:p>
+    <w:p>
+      <w:pPr>
+        <w:pStyle w:val="ListParagraph"/>
+        <w:numPr>
+          <w:ilvl w:val="1"/>
+          <w:numId w:val="5"/>
+        </w:numPr>
+      </w:pPr>
+      <w:r>
+        <w:t xml:space="preserve">Expected goals </w:t>
+      </w:r>
+    </w:p>
+    <w:p>
+      <w:pPr>
+        <w:pStyle w:val="ListParagraph"/>
+        <w:numPr>
+          <w:ilvl w:val="2"/>
+          <w:numId w:val="5"/>
+        </w:numPr>
+      </w:pPr>
+      <w:r>
+        <w:t xml:space="preserve">Insure movement is still working </w:t>
+      </w:r>
+    </w:p>
+    <w:p>
+      <w:pPr>
+        <w:pStyle w:val="ListParagraph"/>
+        <w:numPr>
+          <w:ilvl w:val="2"/>
+          <w:numId w:val="5"/>
+        </w:numPr>
+      </w:pPr>
+      <w:r>
+        <w:t>Inspect code for current conventions and readability</w:t>
+      </w:r>
+    </w:p>
+    <w:p>
+      <w:pPr>
+        <w:pStyle w:val="ListParagraph"/>
+        <w:numPr>
+          <w:ilvl w:val="2"/>
+          <w:numId w:val="5"/>
+        </w:numPr>
+      </w:pPr>
+      <w:r>
+        <w:t xml:space="preserve">Test basic combat </w:t>
+      </w:r>
+    </w:p>
+    <w:p>
+      <w:pPr>
+        <w:pStyle w:val="ListParagraph"/>
+        <w:numPr>
+          <w:ilvl w:val="0"/>
+          <w:numId w:val="5"/>
+        </w:numPr>
+      </w:pPr>
+      <w:r>
+        <w:t>09/18/2018 – Third focus test Tuesday</w:t>
+      </w:r>
+    </w:p>
+    <w:p>
+      <w:pPr>
+        <w:pStyle w:val="ListParagraph"/>
+        <w:numPr>
+          <w:ilvl w:val="1"/>
+          <w:numId w:val="5"/>
+        </w:numPr>
+      </w:pPr>
+      <w:r>
+        <w:lastRenderedPageBreak/>
+        <w:t xml:space="preserve">Expected goals </w:t>
+      </w:r>
+    </w:p>
+    <w:p>
+      <w:pPr>
+        <w:pStyle w:val="ListParagraph"/>
+        <w:numPr>
+          <w:ilvl w:val="2"/>
+          <w:numId w:val="5"/>
+        </w:numPr>
+      </w:pPr>
+      <w:r>
+        <w:t xml:space="preserve">Insure movement is still working </w:t>
+      </w:r>
+    </w:p>
+    <w:p>
+      <w:pPr>
+        <w:pStyle w:val="ListParagraph"/>
+        <w:numPr>
+          <w:ilvl w:val="2"/>
+          <w:numId w:val="5"/>
+        </w:numPr>
+      </w:pPr>
+      <w:r>
+        <w:t>Inspect code for current conventions and readability</w:t>
+      </w:r>
+    </w:p>
+    <w:p>
+      <w:pPr>
+        <w:pStyle w:val="ListParagraph"/>
+        <w:numPr>
+          <w:ilvl w:val="2"/>
+          <w:numId w:val="5"/>
+        </w:numPr>
+      </w:pPr>
+      <w:r>
+        <w:t xml:space="preserve">Test basic combat </w:t>
+      </w:r>
+    </w:p>
+    <w:p>
+      <w:pPr>
+        <w:pStyle w:val="ListParagraph"/>
+        <w:numPr>
+          <w:ilvl w:val="2"/>
+          <w:numId w:val="5"/>
+        </w:numPr>
+      </w:pPr>
+      <w:r>
+        <w:t>Test basic UI</w:t>
+      </w:r>
+    </w:p>
+    <w:p>
+      <w:pPr>
+        <w:pStyle w:val="ListParagraph"/>
+        <w:ind w:left="2160"/>
+      </w:pPr>
+    </w:p>
+    <w:p>
+      <w:pPr>
+        <w:pStyle w:val="ListParagraph"/>
+        <w:numPr>
+          <w:ilvl w:val="0"/>
+          <w:numId w:val="1"/>
+        </w:numPr>
+      </w:pPr>
+      <w:r>
+        <w:t xml:space="preserve">Usability testing plans </w:t>
       </w:r>
       <w:bookmarkStart w:id="0" w:name="_GoBack"/>
       <w:bookmarkEnd w:id="0"/>
-      <w:r>
-        <w:fldChar w:fldCharType="begin"/>
-      </w:r>
-      <w:r>
-        <w:instrText xml:space="preserve"> HYPERLINK "</w:instrText>
-      </w:r>
-      <w:r>
-        <w:instrText>https://www.cnet.com/products/fujitsu-lifebook-t725-12-5-core-i5-5200u-8-gb-ram-128-gb-ssd-us-xbuyt725004/specs/</w:instrText>
-      </w:r>
-      <w:r>
-        <w:instrText xml:space="preserve">" </w:instrText>
-      </w:r>
-      <w:r>
-        <w:fldChar w:fldCharType="separate"/>
-      </w:r>
-      <w:r>
-        <w:rPr>
-          <w:rStyle w:val="Hyperlink"/>
-        </w:rPr>
-        <w:t>https://www.cnet.com/products/fujitsu-lifebook-t725-12-5-core-i5-5200u-8-gb-ram-128-gb-ssd-us-xbuyt725004/specs/</w:t>
-      </w:r>
-      <w:r>
-        <w:fldChar w:fldCharType="end"/>
-      </w:r>
-    </w:p>
-    <w:p>
-      <w:pPr>
-        <w:pStyle w:val="ListParagraph"/>
-      </w:pPr>
-    </w:p>
-    <w:p>
-      <w:pPr>
-        <w:pStyle w:val="ListParagraph"/>
-      </w:pPr>
-    </w:p>
-    <w:p>
-      <w:pPr>
-        <w:pStyle w:val="ListParagraph"/>
-      </w:pPr>
-    </w:p>
-    <w:p>
-      <w:pPr>
-        <w:pStyle w:val="ListParagraph"/>
-      </w:pPr>
-    </w:p>
-    <w:p>
-      <w:pPr>
-        <w:pStyle w:val="ListParagraph"/>
-        <w:numPr>
-          <w:ilvl w:val="0"/>
-          <w:numId w:val="1"/>
-        </w:numPr>
-      </w:pPr>
-      <w:r>
-        <w:lastRenderedPageBreak/>
-        <w:t xml:space="preserve">Focus testing plan and dates </w:t>
-      </w:r>
-    </w:p>
-    <w:p>
-      <w:pPr>
-        <w:pStyle w:val="ListParagraph"/>
-        <w:numPr>
-          <w:ilvl w:val="0"/>
-          <w:numId w:val="5"/>
-        </w:numPr>
-      </w:pPr>
-      <w:r>
-        <w:t>09/04/2018</w:t>
-      </w:r>
-      <w:r>
-        <w:t xml:space="preserve"> - </w:t>
-      </w:r>
-      <w:r>
-        <w:t>First focus test Tuesday</w:t>
-      </w:r>
-      <w:r>
-        <w:t xml:space="preserve">, </w:t>
-      </w:r>
-    </w:p>
-    <w:p>
-      <w:pPr>
-        <w:pStyle w:val="ListParagraph"/>
-        <w:numPr>
-          <w:ilvl w:val="1"/>
-          <w:numId w:val="5"/>
-        </w:numPr>
-      </w:pPr>
-      <w:r>
-        <w:t>Expected goals</w:t>
-      </w:r>
-      <w:r>
-        <w:t xml:space="preserve"> </w:t>
-      </w:r>
-    </w:p>
-    <w:p>
-      <w:pPr>
-        <w:pStyle w:val="ListParagraph"/>
-        <w:numPr>
-          <w:ilvl w:val="2"/>
-          <w:numId w:val="5"/>
-        </w:numPr>
-      </w:pPr>
-      <w:r>
-        <w:t xml:space="preserve">Insure movement is working </w:t>
-      </w:r>
-    </w:p>
-    <w:p>
-      <w:pPr>
-        <w:pStyle w:val="ListParagraph"/>
-        <w:numPr>
-          <w:ilvl w:val="2"/>
-          <w:numId w:val="5"/>
-        </w:numPr>
-      </w:pPr>
-      <w:r>
-        <w:t>Inspect code for current conventions and readability</w:t>
-      </w:r>
-    </w:p>
-    <w:p>
-      <w:pPr>
-        <w:pStyle w:val="ListParagraph"/>
-        <w:numPr>
-          <w:ilvl w:val="0"/>
-          <w:numId w:val="5"/>
-        </w:numPr>
-      </w:pPr>
-      <w:r>
-        <w:t>09/11/2018</w:t>
-      </w:r>
-      <w:r>
-        <w:t xml:space="preserve"> - </w:t>
-      </w:r>
-      <w:r>
-        <w:t xml:space="preserve">Second focus test </w:t>
-      </w:r>
-      <w:r>
-        <w:t>Tuesday</w:t>
-      </w:r>
-    </w:p>
-    <w:p>
-      <w:pPr>
-        <w:pStyle w:val="ListParagraph"/>
-        <w:numPr>
-          <w:ilvl w:val="1"/>
-          <w:numId w:val="5"/>
-        </w:numPr>
-      </w:pPr>
-      <w:r>
-        <w:t xml:space="preserve">Expected goals </w:t>
-      </w:r>
-    </w:p>
-    <w:p>
-      <w:pPr>
-        <w:pStyle w:val="ListParagraph"/>
-        <w:numPr>
-          <w:ilvl w:val="2"/>
-          <w:numId w:val="5"/>
-        </w:numPr>
-      </w:pPr>
-      <w:r>
-        <w:t>Insure movement is</w:t>
-      </w:r>
-      <w:r>
-        <w:t xml:space="preserve"> still</w:t>
-      </w:r>
-      <w:r>
-        <w:t xml:space="preserve"> working </w:t>
-      </w:r>
-    </w:p>
-    <w:p>
-      <w:pPr>
-        <w:pStyle w:val="ListParagraph"/>
-        <w:numPr>
-          <w:ilvl w:val="2"/>
-          <w:numId w:val="5"/>
-        </w:numPr>
-      </w:pPr>
-      <w:r>
-        <w:t>Inspect code for current conventions and readability</w:t>
-      </w:r>
-    </w:p>
-    <w:p>
-      <w:pPr>
-        <w:pStyle w:val="ListParagraph"/>
-        <w:numPr>
-          <w:ilvl w:val="2"/>
-          <w:numId w:val="5"/>
-        </w:numPr>
-      </w:pPr>
-      <w:r>
-        <w:t xml:space="preserve">Test basic combat </w:t>
-      </w:r>
-    </w:p>
-    <w:p>
-      <w:pPr>
-        <w:pStyle w:val="ListParagraph"/>
-        <w:numPr>
-          <w:ilvl w:val="0"/>
-          <w:numId w:val="5"/>
-        </w:numPr>
-      </w:pPr>
-      <w:r>
-        <w:t xml:space="preserve">09/18/2018 – Third </w:t>
-      </w:r>
-      <w:r>
-        <w:t>focus test Tuesday</w:t>
-      </w:r>
-    </w:p>
-    <w:p>
-      <w:pPr>
-        <w:pStyle w:val="ListParagraph"/>
-        <w:numPr>
-          <w:ilvl w:val="1"/>
-          <w:numId w:val="5"/>
-        </w:numPr>
-      </w:pPr>
-      <w:r>
-        <w:t xml:space="preserve">Expected goals </w:t>
-      </w:r>
-    </w:p>
-    <w:p>
-      <w:pPr>
-        <w:pStyle w:val="ListParagraph"/>
-        <w:numPr>
-          <w:ilvl w:val="2"/>
-          <w:numId w:val="5"/>
-        </w:numPr>
-      </w:pPr>
-      <w:r>
-        <w:t xml:space="preserve">Insure movement is still working </w:t>
-      </w:r>
-    </w:p>
-    <w:p>
-      <w:pPr>
-        <w:pStyle w:val="ListParagraph"/>
-        <w:numPr>
-          <w:ilvl w:val="2"/>
-          <w:numId w:val="5"/>
-        </w:numPr>
-      </w:pPr>
-      <w:r>
-        <w:t>Inspect code for current conventions and readability</w:t>
-      </w:r>
-    </w:p>
-    <w:p>
-      <w:pPr>
-        <w:pStyle w:val="ListParagraph"/>
-        <w:numPr>
-          <w:ilvl w:val="2"/>
-          <w:numId w:val="5"/>
-        </w:numPr>
-      </w:pPr>
-      <w:r>
-        <w:t xml:space="preserve">Test basic combat </w:t>
-      </w:r>
-    </w:p>
-    <w:p>
-      <w:pPr>
-        <w:pStyle w:val="ListParagraph"/>
-        <w:numPr>
-          <w:ilvl w:val="2"/>
-          <w:numId w:val="5"/>
-        </w:numPr>
-      </w:pPr>
-      <w:r>
-        <w:t>Test basic UI</w:t>
-      </w:r>
-    </w:p>
-    <w:p>
-      <w:pPr>
-        <w:pStyle w:val="ListParagraph"/>
-        <w:ind w:left="2160"/>
-      </w:pPr>
-    </w:p>
-    <w:p>
-      <w:pPr>
-        <w:pStyle w:val="ListParagraph"/>
-        <w:numPr>
-          <w:ilvl w:val="0"/>
-          <w:numId w:val="1"/>
-        </w:numPr>
-      </w:pPr>
-      <w:r>
-        <w:t xml:space="preserve">Usability testing plans </w:t>
-      </w:r>
-    </w:p>
-    <w:p>
-      <w:pPr>
-        <w:pStyle w:val="ListParagraph"/>
-        <w:numPr>
-          <w:ilvl w:val="0"/>
-          <w:numId w:val="6"/>
-        </w:numPr>
-      </w:pPr>
-      <w:r>
-        <w:t xml:space="preserve">Insure that game is playable by wide array of players </w:t>
-      </w:r>
-    </w:p>
-    <w:p>
-      <w:pPr>
-        <w:pStyle w:val="ListParagraph"/>
-        <w:numPr>
-          <w:ilvl w:val="0"/>
-          <w:numId w:val="6"/>
-        </w:numPr>
-      </w:pPr>
-      <w:r>
-        <w:t xml:space="preserve">09/04/2018 Test for color-blind </w:t>
-      </w:r>
-      <w:proofErr w:type="spellStart"/>
-      <w:r>
-        <w:t>useability</w:t>
-      </w:r>
-      <w:proofErr w:type="spellEnd"/>
-      <w:r>
-        <w:t>/</w:t>
-      </w:r>
-      <w:r>
-        <w:t>accessibility</w:t>
-      </w:r>
     </w:p>
     <w:sectPr>
       <w:headerReference w:type="default" r:id="rId8"/>
@@ -876,7 +774,7 @@
 </file>
 
 <file path=word/endnotes.xml><?xml version="1.0" encoding="utf-8"?>
-<w:endnotes xmlns:wpc="http://schemas.microsoft.com/office/word/2010/wordprocessingCanvas" xmlns:cx="http://schemas.microsoft.com/office/drawing/2014/chartex" xmlns:cx1="http://schemas.microsoft.com/office/drawing/2015/9/8/chartex" xmlns:cx2="http://schemas.microsoft.com/office/drawing/2015/10/21/chartex" xmlns:cx3="http://schemas.microsoft.com/office/drawing/2016/5/9/chartex" xmlns:cx4="http://schemas.microsoft.com/office/drawing/2016/5/10/chartex" xmlns:cx5="http://schemas.microsoft.com/office/drawing/2016/5/11/chartex" xmlns:cx6="http://schemas.microsoft.com/office/drawing/2016/5/12/chartex" xmlns:cx7="http://schemas.microsoft.com/office/drawing/2016/5/13/chartex" xmlns:cx8="http://schemas.microsoft.com/office/drawing/2016/5/14/chartex" xmlns:mc="http://schemas.openxmlformats.org/markup-compatibility/2006" xmlns:aink="http://schemas.microsoft.com/office/drawing/2016/ink" xmlns:am3d="http://schemas.microsoft.com/office/drawing/2017/model3d" xmlns:o="urn:schemas-microsoft-com:office:office" xmlns:r="http://schemas.openxmlformats.org/officeDocument/2006/relationships" xmlns:m="http://schemas.openxmlformats.org/officeDocument/2006/math" xmlns:v="urn:schemas-microsoft-com:vml" xmlns:wp14="http://schemas.microsoft.com/office/word/2010/wordprocessingDrawing" xmlns:wp="http://schemas.openxmlformats.org/drawingml/2006/wordprocessingDrawing" xmlns:w10="urn:schemas-microsoft-com:office:word" xmlns:w="http://schemas.openxmlformats.org/wordprocessingml/2006/main" xmlns:w14="http://schemas.microsoft.com/office/word/2010/wordml" xmlns:w15="http://schemas.microsoft.com/office/word/2012/wordml" xmlns:w16cid="http://schemas.microsoft.com/office/word/2016/wordml/cid" xmlns:w16se="http://schemas.microsoft.com/office/word/2015/wordml/symex" xmlns:wpg="http://schemas.microsoft.com/office/word/2010/wordprocessingGroup" xmlns:wpi="http://schemas.microsoft.com/office/word/2010/wordprocessingInk" xmlns:wne="http://schemas.microsoft.com/office/word/2006/wordml" xmlns:wps="http://schemas.microsoft.com/office/word/2010/wordprocessingShape" mc:Ignorable="w14 w15 w16se w16cid wp14">
+<w:endnotes xmlns:wpc="http://schemas.microsoft.com/office/word/2010/wordprocessingCanvas" xmlns:mc="http://schemas.openxmlformats.org/markup-compatibility/2006" xmlns:o="urn:schemas-microsoft-com:office:office" xmlns:r="http://schemas.openxmlformats.org/officeDocument/2006/relationships" xmlns:m="http://schemas.openxmlformats.org/officeDocument/2006/math" xmlns:v="urn:schemas-microsoft-com:vml" xmlns:wp14="http://schemas.microsoft.com/office/word/2010/wordprocessingDrawing" xmlns:wp="http://schemas.openxmlformats.org/drawingml/2006/wordprocessingDrawing" xmlns:w10="urn:schemas-microsoft-com:office:word" xmlns:w="http://schemas.openxmlformats.org/wordprocessingml/2006/main" xmlns:w14="http://schemas.microsoft.com/office/word/2010/wordml" xmlns:w15="http://schemas.microsoft.com/office/word/2012/wordml" xmlns:wpg="http://schemas.microsoft.com/office/word/2010/wordprocessingGroup" xmlns:wpi="http://schemas.microsoft.com/office/word/2010/wordprocessingInk" xmlns:wne="http://schemas.microsoft.com/office/word/2006/wordml" xmlns:wps="http://schemas.microsoft.com/office/word/2010/wordprocessingShape" mc:Ignorable="w14 w15 wp14">
   <w:endnote w:type="separator" w:id="-1">
     <w:p>
       <w:pPr>
@@ -901,7 +799,7 @@
 </file>
 
 <file path=word/footnotes.xml><?xml version="1.0" encoding="utf-8"?>
-<w:footnotes xmlns:wpc="http://schemas.microsoft.com/office/word/2010/wordprocessingCanvas" xmlns:cx="http://schemas.microsoft.com/office/drawing/2014/chartex" xmlns:cx1="http://schemas.microsoft.com/office/drawing/2015/9/8/chartex" xmlns:cx2="http://schemas.microsoft.com/office/drawing/2015/10/21/chartex" xmlns:cx3="http://schemas.microsoft.com/office/drawing/2016/5/9/chartex" xmlns:cx4="http://schemas.microsoft.com/office/drawing/2016/5/10/chartex" xmlns:cx5="http://schemas.microsoft.com/office/drawing/2016/5/11/chartex" xmlns:cx6="http://schemas.microsoft.com/office/drawing/2016/5/12/chartex" xmlns:cx7="http://schemas.microsoft.com/office/drawing/2016/5/13/chartex" xmlns:cx8="http://schemas.microsoft.com/office/drawing/2016/5/14/chartex" xmlns:mc="http://schemas.openxmlformats.org/markup-compatibility/2006" xmlns:aink="http://schemas.microsoft.com/office/drawing/2016/ink" xmlns:am3d="http://schemas.microsoft.com/office/drawing/2017/model3d" xmlns:o="urn:schemas-microsoft-com:office:office" xmlns:r="http://schemas.openxmlformats.org/officeDocument/2006/relationships" xmlns:m="http://schemas.openxmlformats.org/officeDocument/2006/math" xmlns:v="urn:schemas-microsoft-com:vml" xmlns:wp14="http://schemas.microsoft.com/office/word/2010/wordprocessingDrawing" xmlns:wp="http://schemas.openxmlformats.org/drawingml/2006/wordprocessingDrawing" xmlns:w10="urn:schemas-microsoft-com:office:word" xmlns:w="http://schemas.openxmlformats.org/wordprocessingml/2006/main" xmlns:w14="http://schemas.microsoft.com/office/word/2010/wordml" xmlns:w15="http://schemas.microsoft.com/office/word/2012/wordml" xmlns:w16cid="http://schemas.microsoft.com/office/word/2016/wordml/cid" xmlns:w16se="http://schemas.microsoft.com/office/word/2015/wordml/symex" xmlns:wpg="http://schemas.microsoft.com/office/word/2010/wordprocessingGroup" xmlns:wpi="http://schemas.microsoft.com/office/word/2010/wordprocessingInk" xmlns:wne="http://schemas.microsoft.com/office/word/2006/wordml" xmlns:wps="http://schemas.microsoft.com/office/word/2010/wordprocessingShape" mc:Ignorable="w14 w15 w16se w16cid wp14">
+<w:footnotes xmlns:wpc="http://schemas.microsoft.com/office/word/2010/wordprocessingCanvas" xmlns:mc="http://schemas.openxmlformats.org/markup-compatibility/2006" xmlns:o="urn:schemas-microsoft-com:office:office" xmlns:r="http://schemas.openxmlformats.org/officeDocument/2006/relationships" xmlns:m="http://schemas.openxmlformats.org/officeDocument/2006/math" xmlns:v="urn:schemas-microsoft-com:vml" xmlns:wp14="http://schemas.microsoft.com/office/word/2010/wordprocessingDrawing" xmlns:wp="http://schemas.openxmlformats.org/drawingml/2006/wordprocessingDrawing" xmlns:w10="urn:schemas-microsoft-com:office:word" xmlns:w="http://schemas.openxmlformats.org/wordprocessingml/2006/main" xmlns:w14="http://schemas.microsoft.com/office/word/2010/wordml" xmlns:w15="http://schemas.microsoft.com/office/word/2012/wordml" xmlns:wpg="http://schemas.microsoft.com/office/word/2010/wordprocessingGroup" xmlns:wpi="http://schemas.microsoft.com/office/word/2010/wordprocessingInk" xmlns:wne="http://schemas.microsoft.com/office/word/2006/wordml" xmlns:wps="http://schemas.microsoft.com/office/word/2010/wordprocessingShape" mc:Ignorable="w14 w15 wp14">
   <w:footnote w:type="separator" w:id="-1">
     <w:p>
       <w:pPr>
@@ -926,7 +824,7 @@
 </file>
 
 <file path=word/header1.xml><?xml version="1.0" encoding="utf-8"?>
-<w:hdr xmlns:wpc="http://schemas.microsoft.com/office/word/2010/wordprocessingCanvas" xmlns:cx="http://schemas.microsoft.com/office/drawing/2014/chartex" xmlns:cx1="http://schemas.microsoft.com/office/drawing/2015/9/8/chartex" xmlns:cx2="http://schemas.microsoft.com/office/drawing/2015/10/21/chartex" xmlns:cx3="http://schemas.microsoft.com/office/drawing/2016/5/9/chartex" xmlns:cx4="http://schemas.microsoft.com/office/drawing/2016/5/10/chartex" xmlns:cx5="http://schemas.microsoft.com/office/drawing/2016/5/11/chartex" xmlns:cx6="http://schemas.microsoft.com/office/drawing/2016/5/12/chartex" xmlns:cx7="http://schemas.microsoft.com/office/drawing/2016/5/13/chartex" xmlns:cx8="http://schemas.microsoft.com/office/drawing/2016/5/14/chartex" xmlns:mc="http://schemas.openxmlformats.org/markup-compatibility/2006" xmlns:aink="http://schemas.microsoft.com/office/drawing/2016/ink" xmlns:am3d="http://schemas.microsoft.com/office/drawing/2017/model3d" xmlns:o="urn:schemas-microsoft-com:office:office" xmlns:r="http://schemas.openxmlformats.org/officeDocument/2006/relationships" xmlns:m="http://schemas.openxmlformats.org/officeDocument/2006/math" xmlns:v="urn:schemas-microsoft-com:vml" xmlns:wp14="http://schemas.microsoft.com/office/word/2010/wordprocessingDrawing" xmlns:wp="http://schemas.openxmlformats.org/drawingml/2006/wordprocessingDrawing" xmlns:w10="urn:schemas-microsoft-com:office:word" xmlns:w="http://schemas.openxmlformats.org/wordprocessingml/2006/main" xmlns:w14="http://schemas.microsoft.com/office/word/2010/wordml" xmlns:w15="http://schemas.microsoft.com/office/word/2012/wordml" xmlns:w16cid="http://schemas.microsoft.com/office/word/2016/wordml/cid" xmlns:w16se="http://schemas.microsoft.com/office/word/2015/wordml/symex" xmlns:wpg="http://schemas.microsoft.com/office/word/2010/wordprocessingGroup" xmlns:wpi="http://schemas.microsoft.com/office/word/2010/wordprocessingInk" xmlns:wne="http://schemas.microsoft.com/office/word/2006/wordml" xmlns:wps="http://schemas.microsoft.com/office/word/2010/wordprocessingShape" mc:Ignorable="w14 w15 w16se w16cid wp14">
+<w:hdr xmlns:wpc="http://schemas.microsoft.com/office/word/2010/wordprocessingCanvas" xmlns:mc="http://schemas.openxmlformats.org/markup-compatibility/2006" xmlns:o="urn:schemas-microsoft-com:office:office" xmlns:r="http://schemas.openxmlformats.org/officeDocument/2006/relationships" xmlns:m="http://schemas.openxmlformats.org/officeDocument/2006/math" xmlns:v="urn:schemas-microsoft-com:vml" xmlns:wp14="http://schemas.microsoft.com/office/word/2010/wordprocessingDrawing" xmlns:wp="http://schemas.openxmlformats.org/drawingml/2006/wordprocessingDrawing" xmlns:w10="urn:schemas-microsoft-com:office:word" xmlns:w="http://schemas.openxmlformats.org/wordprocessingml/2006/main" xmlns:w14="http://schemas.microsoft.com/office/word/2010/wordml" xmlns:w15="http://schemas.microsoft.com/office/word/2012/wordml" xmlns:wpg="http://schemas.microsoft.com/office/word/2010/wordprocessingGroup" xmlns:wpi="http://schemas.microsoft.com/office/word/2010/wordprocessingInk" xmlns:wne="http://schemas.microsoft.com/office/word/2006/wordml" xmlns:wps="http://schemas.microsoft.com/office/word/2010/wordprocessingShape" mc:Ignorable="w14 w15 wp14">
   <w:p>
     <w:pPr>
       <w:pStyle w:val="Header"/>
@@ -981,7 +879,7 @@
             <w:rFonts w:asciiTheme="majorHAnsi" w:hAnsiTheme="majorHAnsi" w:cstheme="majorHAnsi"/>
             <w:noProof/>
           </w:rPr>
-          <w:t>2</w:t>
+          <w:t>1</w:t>
         </w:r>
         <w:r>
           <w:rPr>
@@ -1012,7 +910,7 @@
 </file>
 
 <file path=word/numbering.xml><?xml version="1.0" encoding="utf-8"?>
-<w:numbering xmlns:wpc="http://schemas.microsoft.com/office/word/2010/wordprocessingCanvas" xmlns:cx="http://schemas.microsoft.com/office/drawing/2014/chartex" xmlns:cx1="http://schemas.microsoft.com/office/drawing/2015/9/8/chartex" xmlns:cx2="http://schemas.microsoft.com/office/drawing/2015/10/21/chartex" xmlns:cx3="http://schemas.microsoft.com/office/drawing/2016/5/9/chartex" xmlns:cx4="http://schemas.microsoft.com/office/drawing/2016/5/10/chartex" xmlns:cx5="http://schemas.microsoft.com/office/drawing/2016/5/11/chartex" xmlns:cx6="http://schemas.microsoft.com/office/drawing/2016/5/12/chartex" xmlns:cx7="http://schemas.microsoft.com/office/drawing/2016/5/13/chartex" xmlns:cx8="http://schemas.microsoft.com/office/drawing/2016/5/14/chartex" xmlns:mc="http://schemas.openxmlformats.org/markup-compatibility/2006" xmlns:aink="http://schemas.microsoft.com/office/drawing/2016/ink" xmlns:am3d="http://schemas.microsoft.com/office/drawing/2017/model3d" xmlns:o="urn:schemas-microsoft-com:office:office" xmlns:r="http://schemas.openxmlformats.org/officeDocument/2006/relationships" xmlns:m="http://schemas.openxmlformats.org/officeDocument/2006/math" xmlns:v="urn:schemas-microsoft-com:vml" xmlns:wp14="http://schemas.microsoft.com/office/word/2010/wordprocessingDrawing" xmlns:wp="http://schemas.openxmlformats.org/drawingml/2006/wordprocessingDrawing" xmlns:w10="urn:schemas-microsoft-com:office:word" xmlns:w="http://schemas.openxmlformats.org/wordprocessingml/2006/main" xmlns:w14="http://schemas.microsoft.com/office/word/2010/wordml" xmlns:w15="http://schemas.microsoft.com/office/word/2012/wordml" xmlns:w16cid="http://schemas.microsoft.com/office/word/2016/wordml/cid" xmlns:w16se="http://schemas.microsoft.com/office/word/2015/wordml/symex" xmlns:wpg="http://schemas.microsoft.com/office/word/2010/wordprocessingGroup" xmlns:wpi="http://schemas.microsoft.com/office/word/2010/wordprocessingInk" xmlns:wne="http://schemas.microsoft.com/office/word/2006/wordml" xmlns:wps="http://schemas.microsoft.com/office/word/2010/wordprocessingShape" mc:Ignorable="w14 w15 w16se w16cid wp14">
+<w:numbering xmlns:wpc="http://schemas.microsoft.com/office/word/2010/wordprocessingCanvas" xmlns:mc="http://schemas.openxmlformats.org/markup-compatibility/2006" xmlns:o="urn:schemas-microsoft-com:office:office" xmlns:r="http://schemas.openxmlformats.org/officeDocument/2006/relationships" xmlns:m="http://schemas.openxmlformats.org/officeDocument/2006/math" xmlns:v="urn:schemas-microsoft-com:vml" xmlns:wp14="http://schemas.microsoft.com/office/word/2010/wordprocessingDrawing" xmlns:wp="http://schemas.openxmlformats.org/drawingml/2006/wordprocessingDrawing" xmlns:w10="urn:schemas-microsoft-com:office:word" xmlns:w="http://schemas.openxmlformats.org/wordprocessingml/2006/main" xmlns:w14="http://schemas.microsoft.com/office/word/2010/wordml" xmlns:w15="http://schemas.microsoft.com/office/word/2012/wordml" xmlns:wpg="http://schemas.microsoft.com/office/word/2010/wordprocessingGroup" xmlns:wpi="http://schemas.microsoft.com/office/word/2010/wordprocessingInk" xmlns:wne="http://schemas.microsoft.com/office/word/2006/wordml" xmlns:wps="http://schemas.microsoft.com/office/word/2010/wordprocessingShape" mc:Ignorable="w14 w15 wp14">
   <w:abstractNum w:abstractNumId="0" w15:restartNumberingAfterBreak="0">
     <w:nsid w:val="09B33F51"/>
     <w:multiLevelType w:val="hybridMultilevel"/>
@@ -1689,7 +1587,7 @@
 </file>
 
 <file path=word/styles.xml><?xml version="1.0" encoding="utf-8"?>
-<w:styles xmlns:mc="http://schemas.openxmlformats.org/markup-compatibility/2006" xmlns:r="http://schemas.openxmlformats.org/officeDocument/2006/relationships" xmlns:w="http://schemas.openxmlformats.org/wordprocessingml/2006/main" xmlns:w14="http://schemas.microsoft.com/office/word/2010/wordml" xmlns:w15="http://schemas.microsoft.com/office/word/2012/wordml" xmlns:w16cid="http://schemas.microsoft.com/office/word/2016/wordml/cid" xmlns:w16se="http://schemas.microsoft.com/office/word/2015/wordml/symex" mc:Ignorable="w14 w15 w16se w16cid">
+<w:styles xmlns:mc="http://schemas.openxmlformats.org/markup-compatibility/2006" xmlns:r="http://schemas.openxmlformats.org/officeDocument/2006/relationships" xmlns:w="http://schemas.openxmlformats.org/wordprocessingml/2006/main" xmlns:w14="http://schemas.microsoft.com/office/word/2010/wordml" xmlns:w15="http://schemas.microsoft.com/office/word/2012/wordml" mc:Ignorable="w14 w15">
   <w:docDefaults>
     <w:rPrDefault>
       <w:rPr>
@@ -1705,7 +1603,7 @@
       </w:pPr>
     </w:pPrDefault>
   </w:docDefaults>
-  <w:latentStyles w:defLockedState="0" w:defUIPriority="99" w:defSemiHidden="0" w:defUnhideWhenUsed="0" w:defQFormat="0" w:count="375">
+  <w:latentStyles w:defLockedState="0" w:defUIPriority="99" w:defSemiHidden="0" w:defUnhideWhenUsed="0" w:defQFormat="0" w:count="371">
     <w:lsdException w:name="Normal" w:uiPriority="0" w:qFormat="1"/>
     <w:lsdException w:name="heading 1" w:uiPriority="9" w:qFormat="1"/>
     <w:lsdException w:name="heading 2" w:semiHidden="1" w:uiPriority="9" w:unhideWhenUsed="1" w:qFormat="1"/>
@@ -1811,6 +1709,7 @@
     <w:lsdException w:name="HTML Sample" w:semiHidden="1" w:unhideWhenUsed="1"/>
     <w:lsdException w:name="HTML Typewriter" w:semiHidden="1" w:unhideWhenUsed="1"/>
     <w:lsdException w:name="HTML Variable" w:semiHidden="1" w:unhideWhenUsed="1"/>
+    <w:lsdException w:name="Normal Table" w:semiHidden="1" w:unhideWhenUsed="1"/>
     <w:lsdException w:name="annotation subject" w:semiHidden="1" w:unhideWhenUsed="1"/>
     <w:lsdException w:name="No List" w:semiHidden="1" w:unhideWhenUsed="1"/>
     <w:lsdException w:name="Outline List 1" w:semiHidden="1" w:unhideWhenUsed="1"/>
@@ -1857,8 +1756,10 @@
     <w:lsdException w:name="Table Subtle 2" w:semiHidden="1" w:unhideWhenUsed="1"/>
     <w:lsdException w:name="Table Web 1" w:semiHidden="1" w:unhideWhenUsed="1"/>
     <w:lsdException w:name="Table Web 2" w:semiHidden="1" w:unhideWhenUsed="1"/>
+    <w:lsdException w:name="Table Web 3" w:semiHidden="1" w:unhideWhenUsed="1"/>
     <w:lsdException w:name="Balloon Text" w:semiHidden="1" w:unhideWhenUsed="1"/>
     <w:lsdException w:name="Table Grid" w:uiPriority="39"/>
+    <w:lsdException w:name="Table Theme" w:semiHidden="1" w:unhideWhenUsed="1"/>
     <w:lsdException w:name="Placeholder Text" w:semiHidden="1"/>
     <w:lsdException w:name="No Spacing" w:uiPriority="1" w:qFormat="1"/>
     <w:lsdException w:name="Light Shading" w:uiPriority="60"/>
@@ -2074,10 +1975,6 @@
     <w:lsdException w:name="List Table 5 Dark Accent 6" w:uiPriority="50"/>
     <w:lsdException w:name="List Table 6 Colorful Accent 6" w:uiPriority="51"/>
     <w:lsdException w:name="List Table 7 Colorful Accent 6" w:uiPriority="52"/>
-    <w:lsdException w:name="Mention" w:semiHidden="1" w:unhideWhenUsed="1"/>
-    <w:lsdException w:name="Smart Hyperlink" w:semiHidden="1" w:unhideWhenUsed="1"/>
-    <w:lsdException w:name="Hashtag" w:semiHidden="1" w:unhideWhenUsed="1"/>
-    <w:lsdException w:name="Unresolved Mention" w:semiHidden="1" w:unhideWhenUsed="1"/>
   </w:latentStyles>
   <w:style w:type="paragraph" w:default="1" w:styleId="Normal">
     <w:name w:val="Normal"/>
@@ -2176,7 +2073,7 @@
       <w:u w:val="single"/>
     </w:rPr>
   </w:style>
-  <w:style w:type="character" w:styleId="UnresolvedMention">
+  <w:style w:type="character" w:customStyle="1" w:styleId="UnresolvedMention">
     <w:name w:val="Unresolved Mention"/>
     <w:basedOn w:val="DefaultParagraphFont"/>
     <w:uiPriority w:val="99"/>

</xml_diff>

<commit_message>
Ubdated the useabilty section of the testing documentation
^^
</commit_message>
<xml_diff>
--- a/Narrative Documents/Testing Documentation/Kingdom Clean-Up Test Plan Version 0.1.docx
+++ b/Narrative Documents/Testing Documentation/Kingdom Clean-Up Test Plan Version 0.1.docx
@@ -1,6 +1,6 @@
 
 <file path=word/document.xml><?xml version="1.0" encoding="utf-8"?>
-<w:document xmlns:wpc="http://schemas.microsoft.com/office/word/2010/wordprocessingCanvas" xmlns:mc="http://schemas.openxmlformats.org/markup-compatibility/2006" xmlns:o="urn:schemas-microsoft-com:office:office" xmlns:r="http://schemas.openxmlformats.org/officeDocument/2006/relationships" xmlns:m="http://schemas.openxmlformats.org/officeDocument/2006/math" xmlns:v="urn:schemas-microsoft-com:vml" xmlns:wp14="http://schemas.microsoft.com/office/word/2010/wordprocessingDrawing" xmlns:wp="http://schemas.openxmlformats.org/drawingml/2006/wordprocessingDrawing" xmlns:w10="urn:schemas-microsoft-com:office:word" xmlns:w="http://schemas.openxmlformats.org/wordprocessingml/2006/main" xmlns:w14="http://schemas.microsoft.com/office/word/2010/wordml" xmlns:w15="http://schemas.microsoft.com/office/word/2012/wordml" xmlns:wpg="http://schemas.microsoft.com/office/word/2010/wordprocessingGroup" xmlns:wpi="http://schemas.microsoft.com/office/word/2010/wordprocessingInk" xmlns:wne="http://schemas.microsoft.com/office/word/2006/wordml" xmlns:wps="http://schemas.microsoft.com/office/word/2010/wordprocessingShape" mc:Ignorable="w14 w15 wp14">
+<w:document xmlns:wpc="http://schemas.microsoft.com/office/word/2010/wordprocessingCanvas" xmlns:cx="http://schemas.microsoft.com/office/drawing/2014/chartex" xmlns:cx1="http://schemas.microsoft.com/office/drawing/2015/9/8/chartex" xmlns:cx2="http://schemas.microsoft.com/office/drawing/2015/10/21/chartex" xmlns:cx3="http://schemas.microsoft.com/office/drawing/2016/5/9/chartex" xmlns:cx4="http://schemas.microsoft.com/office/drawing/2016/5/10/chartex" xmlns:cx5="http://schemas.microsoft.com/office/drawing/2016/5/11/chartex" xmlns:cx6="http://schemas.microsoft.com/office/drawing/2016/5/12/chartex" xmlns:cx7="http://schemas.microsoft.com/office/drawing/2016/5/13/chartex" xmlns:cx8="http://schemas.microsoft.com/office/drawing/2016/5/14/chartex" xmlns:mc="http://schemas.openxmlformats.org/markup-compatibility/2006" xmlns:aink="http://schemas.microsoft.com/office/drawing/2016/ink" xmlns:am3d="http://schemas.microsoft.com/office/drawing/2017/model3d" xmlns:o="urn:schemas-microsoft-com:office:office" xmlns:r="http://schemas.openxmlformats.org/officeDocument/2006/relationships" xmlns:m="http://schemas.openxmlformats.org/officeDocument/2006/math" xmlns:v="urn:schemas-microsoft-com:vml" xmlns:wp14="http://schemas.microsoft.com/office/word/2010/wordprocessingDrawing" xmlns:wp="http://schemas.openxmlformats.org/drawingml/2006/wordprocessingDrawing" xmlns:w10="urn:schemas-microsoft-com:office:word" xmlns:w="http://schemas.openxmlformats.org/wordprocessingml/2006/main" xmlns:w14="http://schemas.microsoft.com/office/word/2010/wordml" xmlns:w15="http://schemas.microsoft.com/office/word/2012/wordml" xmlns:w16cid="http://schemas.microsoft.com/office/word/2016/wordml/cid" xmlns:w16se="http://schemas.microsoft.com/office/word/2015/wordml/symex" xmlns:wpg="http://schemas.microsoft.com/office/word/2010/wordprocessingGroup" xmlns:wpi="http://schemas.microsoft.com/office/word/2010/wordprocessingInk" xmlns:wne="http://schemas.microsoft.com/office/word/2006/wordml" xmlns:wps="http://schemas.microsoft.com/office/word/2010/wordprocessingShape" mc:Ignorable="w14 w15 w16se w16cid wp14">
   <w:body>
     <w:p/>
     <w:p/>
@@ -418,15 +418,7 @@
         <w:t xml:space="preserve"> – Does</w:t>
       </w:r>
       <w:r>
-        <w:t xml:space="preserve"> </w:t>
-      </w:r>
-      <w:proofErr w:type="gramStart"/>
-      <w:r>
-        <w:t>Combat</w:t>
-      </w:r>
-      <w:proofErr w:type="gramEnd"/>
-      <w:r>
-        <w:t xml:space="preserve"> work as intended?</w:t>
+        <w:t xml:space="preserve"> Combat work as intended?</w:t>
       </w:r>
     </w:p>
     <w:p>
@@ -441,13 +433,8 @@
         <w:t>Slime interactions</w:t>
       </w:r>
       <w:r>
-        <w:t xml:space="preserve"> – Do Slime interactions work as </w:t>
-      </w:r>
-      <w:proofErr w:type="gramStart"/>
-      <w:r>
-        <w:t>intended?</w:t>
-      </w:r>
-      <w:proofErr w:type="gramEnd"/>
+        <w:t xml:space="preserve"> – Do Slime interactions work as intended?</w:t>
+      </w:r>
     </w:p>
     <w:p>
       <w:pPr>
@@ -672,12 +659,19 @@
     <w:p>
       <w:pPr>
         <w:pStyle w:val="ListParagraph"/>
+        <w:ind w:left="1440"/>
+      </w:pPr>
+    </w:p>
+    <w:p>
+      <w:pPr>
+        <w:pStyle w:val="ListParagraph"/>
         <w:numPr>
           <w:ilvl w:val="0"/>
           <w:numId w:val="5"/>
         </w:numPr>
       </w:pPr>
       <w:r>
+        <w:lastRenderedPageBreak/>
         <w:t>09/18/2018 – Third focus test Tuesday</w:t>
       </w:r>
     </w:p>
@@ -690,7 +684,6 @@
         </w:numPr>
       </w:pPr>
       <w:r>
-        <w:lastRenderedPageBreak/>
         <w:t xml:space="preserve">Expected goals </w:t>
       </w:r>
     </w:p>
@@ -759,6 +752,36 @@
       <w:r>
         <w:t xml:space="preserve">Usability testing plans </w:t>
       </w:r>
+    </w:p>
+    <w:p>
+      <w:pPr>
+        <w:pStyle w:val="ListParagraph"/>
+        <w:numPr>
+          <w:ilvl w:val="0"/>
+          <w:numId w:val="7"/>
+        </w:numPr>
+      </w:pPr>
+      <w:r>
+        <w:t>Implement tutorial instructions and inure they are intuitive with outward facing testing</w:t>
+      </w:r>
+    </w:p>
+    <w:p>
+      <w:pPr>
+        <w:pStyle w:val="ListParagraph"/>
+        <w:numPr>
+          <w:ilvl w:val="0"/>
+          <w:numId w:val="7"/>
+        </w:numPr>
+      </w:pPr>
+      <w:r>
+        <w:t xml:space="preserve">Interpret feedback from novice test-players </w:t>
+      </w:r>
+    </w:p>
+    <w:p>
+      <w:pPr>
+        <w:pStyle w:val="ListParagraph"/>
+        <w:ind w:left="2160"/>
+      </w:pPr>
       <w:bookmarkStart w:id="0" w:name="_GoBack"/>
       <w:bookmarkEnd w:id="0"/>
     </w:p>
@@ -774,7 +797,7 @@
 </file>
 
 <file path=word/endnotes.xml><?xml version="1.0" encoding="utf-8"?>
-<w:endnotes xmlns:wpc="http://schemas.microsoft.com/office/word/2010/wordprocessingCanvas" xmlns:mc="http://schemas.openxmlformats.org/markup-compatibility/2006" xmlns:o="urn:schemas-microsoft-com:office:office" xmlns:r="http://schemas.openxmlformats.org/officeDocument/2006/relationships" xmlns:m="http://schemas.openxmlformats.org/officeDocument/2006/math" xmlns:v="urn:schemas-microsoft-com:vml" xmlns:wp14="http://schemas.microsoft.com/office/word/2010/wordprocessingDrawing" xmlns:wp="http://schemas.openxmlformats.org/drawingml/2006/wordprocessingDrawing" xmlns:w10="urn:schemas-microsoft-com:office:word" xmlns:w="http://schemas.openxmlformats.org/wordprocessingml/2006/main" xmlns:w14="http://schemas.microsoft.com/office/word/2010/wordml" xmlns:w15="http://schemas.microsoft.com/office/word/2012/wordml" xmlns:wpg="http://schemas.microsoft.com/office/word/2010/wordprocessingGroup" xmlns:wpi="http://schemas.microsoft.com/office/word/2010/wordprocessingInk" xmlns:wne="http://schemas.microsoft.com/office/word/2006/wordml" xmlns:wps="http://schemas.microsoft.com/office/word/2010/wordprocessingShape" mc:Ignorable="w14 w15 wp14">
+<w:endnotes xmlns:wpc="http://schemas.microsoft.com/office/word/2010/wordprocessingCanvas" xmlns:cx="http://schemas.microsoft.com/office/drawing/2014/chartex" xmlns:cx1="http://schemas.microsoft.com/office/drawing/2015/9/8/chartex" xmlns:cx2="http://schemas.microsoft.com/office/drawing/2015/10/21/chartex" xmlns:cx3="http://schemas.microsoft.com/office/drawing/2016/5/9/chartex" xmlns:cx4="http://schemas.microsoft.com/office/drawing/2016/5/10/chartex" xmlns:cx5="http://schemas.microsoft.com/office/drawing/2016/5/11/chartex" xmlns:cx6="http://schemas.microsoft.com/office/drawing/2016/5/12/chartex" xmlns:cx7="http://schemas.microsoft.com/office/drawing/2016/5/13/chartex" xmlns:cx8="http://schemas.microsoft.com/office/drawing/2016/5/14/chartex" xmlns:mc="http://schemas.openxmlformats.org/markup-compatibility/2006" xmlns:aink="http://schemas.microsoft.com/office/drawing/2016/ink" xmlns:am3d="http://schemas.microsoft.com/office/drawing/2017/model3d" xmlns:o="urn:schemas-microsoft-com:office:office" xmlns:r="http://schemas.openxmlformats.org/officeDocument/2006/relationships" xmlns:m="http://schemas.openxmlformats.org/officeDocument/2006/math" xmlns:v="urn:schemas-microsoft-com:vml" xmlns:wp14="http://schemas.microsoft.com/office/word/2010/wordprocessingDrawing" xmlns:wp="http://schemas.openxmlformats.org/drawingml/2006/wordprocessingDrawing" xmlns:w10="urn:schemas-microsoft-com:office:word" xmlns:w="http://schemas.openxmlformats.org/wordprocessingml/2006/main" xmlns:w14="http://schemas.microsoft.com/office/word/2010/wordml" xmlns:w15="http://schemas.microsoft.com/office/word/2012/wordml" xmlns:w16cid="http://schemas.microsoft.com/office/word/2016/wordml/cid" xmlns:w16se="http://schemas.microsoft.com/office/word/2015/wordml/symex" xmlns:wpg="http://schemas.microsoft.com/office/word/2010/wordprocessingGroup" xmlns:wpi="http://schemas.microsoft.com/office/word/2010/wordprocessingInk" xmlns:wne="http://schemas.microsoft.com/office/word/2006/wordml" xmlns:wps="http://schemas.microsoft.com/office/word/2010/wordprocessingShape" mc:Ignorable="w14 w15 w16se w16cid wp14">
   <w:endnote w:type="separator" w:id="-1">
     <w:p>
       <w:pPr>
@@ -799,7 +822,7 @@
 </file>
 
 <file path=word/footnotes.xml><?xml version="1.0" encoding="utf-8"?>
-<w:footnotes xmlns:wpc="http://schemas.microsoft.com/office/word/2010/wordprocessingCanvas" xmlns:mc="http://schemas.openxmlformats.org/markup-compatibility/2006" xmlns:o="urn:schemas-microsoft-com:office:office" xmlns:r="http://schemas.openxmlformats.org/officeDocument/2006/relationships" xmlns:m="http://schemas.openxmlformats.org/officeDocument/2006/math" xmlns:v="urn:schemas-microsoft-com:vml" xmlns:wp14="http://schemas.microsoft.com/office/word/2010/wordprocessingDrawing" xmlns:wp="http://schemas.openxmlformats.org/drawingml/2006/wordprocessingDrawing" xmlns:w10="urn:schemas-microsoft-com:office:word" xmlns:w="http://schemas.openxmlformats.org/wordprocessingml/2006/main" xmlns:w14="http://schemas.microsoft.com/office/word/2010/wordml" xmlns:w15="http://schemas.microsoft.com/office/word/2012/wordml" xmlns:wpg="http://schemas.microsoft.com/office/word/2010/wordprocessingGroup" xmlns:wpi="http://schemas.microsoft.com/office/word/2010/wordprocessingInk" xmlns:wne="http://schemas.microsoft.com/office/word/2006/wordml" xmlns:wps="http://schemas.microsoft.com/office/word/2010/wordprocessingShape" mc:Ignorable="w14 w15 wp14">
+<w:footnotes xmlns:wpc="http://schemas.microsoft.com/office/word/2010/wordprocessingCanvas" xmlns:cx="http://schemas.microsoft.com/office/drawing/2014/chartex" xmlns:cx1="http://schemas.microsoft.com/office/drawing/2015/9/8/chartex" xmlns:cx2="http://schemas.microsoft.com/office/drawing/2015/10/21/chartex" xmlns:cx3="http://schemas.microsoft.com/office/drawing/2016/5/9/chartex" xmlns:cx4="http://schemas.microsoft.com/office/drawing/2016/5/10/chartex" xmlns:cx5="http://schemas.microsoft.com/office/drawing/2016/5/11/chartex" xmlns:cx6="http://schemas.microsoft.com/office/drawing/2016/5/12/chartex" xmlns:cx7="http://schemas.microsoft.com/office/drawing/2016/5/13/chartex" xmlns:cx8="http://schemas.microsoft.com/office/drawing/2016/5/14/chartex" xmlns:mc="http://schemas.openxmlformats.org/markup-compatibility/2006" xmlns:aink="http://schemas.microsoft.com/office/drawing/2016/ink" xmlns:am3d="http://schemas.microsoft.com/office/drawing/2017/model3d" xmlns:o="urn:schemas-microsoft-com:office:office" xmlns:r="http://schemas.openxmlformats.org/officeDocument/2006/relationships" xmlns:m="http://schemas.openxmlformats.org/officeDocument/2006/math" xmlns:v="urn:schemas-microsoft-com:vml" xmlns:wp14="http://schemas.microsoft.com/office/word/2010/wordprocessingDrawing" xmlns:wp="http://schemas.openxmlformats.org/drawingml/2006/wordprocessingDrawing" xmlns:w10="urn:schemas-microsoft-com:office:word" xmlns:w="http://schemas.openxmlformats.org/wordprocessingml/2006/main" xmlns:w14="http://schemas.microsoft.com/office/word/2010/wordml" xmlns:w15="http://schemas.microsoft.com/office/word/2012/wordml" xmlns:w16cid="http://schemas.microsoft.com/office/word/2016/wordml/cid" xmlns:w16se="http://schemas.microsoft.com/office/word/2015/wordml/symex" xmlns:wpg="http://schemas.microsoft.com/office/word/2010/wordprocessingGroup" xmlns:wpi="http://schemas.microsoft.com/office/word/2010/wordprocessingInk" xmlns:wne="http://schemas.microsoft.com/office/word/2006/wordml" xmlns:wps="http://schemas.microsoft.com/office/word/2010/wordprocessingShape" mc:Ignorable="w14 w15 w16se w16cid wp14">
   <w:footnote w:type="separator" w:id="-1">
     <w:p>
       <w:pPr>
@@ -824,7 +847,7 @@
 </file>
 
 <file path=word/header1.xml><?xml version="1.0" encoding="utf-8"?>
-<w:hdr xmlns:wpc="http://schemas.microsoft.com/office/word/2010/wordprocessingCanvas" xmlns:mc="http://schemas.openxmlformats.org/markup-compatibility/2006" xmlns:o="urn:schemas-microsoft-com:office:office" xmlns:r="http://schemas.openxmlformats.org/officeDocument/2006/relationships" xmlns:m="http://schemas.openxmlformats.org/officeDocument/2006/math" xmlns:v="urn:schemas-microsoft-com:vml" xmlns:wp14="http://schemas.microsoft.com/office/word/2010/wordprocessingDrawing" xmlns:wp="http://schemas.openxmlformats.org/drawingml/2006/wordprocessingDrawing" xmlns:w10="urn:schemas-microsoft-com:office:word" xmlns:w="http://schemas.openxmlformats.org/wordprocessingml/2006/main" xmlns:w14="http://schemas.microsoft.com/office/word/2010/wordml" xmlns:w15="http://schemas.microsoft.com/office/word/2012/wordml" xmlns:wpg="http://schemas.microsoft.com/office/word/2010/wordprocessingGroup" xmlns:wpi="http://schemas.microsoft.com/office/word/2010/wordprocessingInk" xmlns:wne="http://schemas.microsoft.com/office/word/2006/wordml" xmlns:wps="http://schemas.microsoft.com/office/word/2010/wordprocessingShape" mc:Ignorable="w14 w15 wp14">
+<w:hdr xmlns:wpc="http://schemas.microsoft.com/office/word/2010/wordprocessingCanvas" xmlns:cx="http://schemas.microsoft.com/office/drawing/2014/chartex" xmlns:cx1="http://schemas.microsoft.com/office/drawing/2015/9/8/chartex" xmlns:cx2="http://schemas.microsoft.com/office/drawing/2015/10/21/chartex" xmlns:cx3="http://schemas.microsoft.com/office/drawing/2016/5/9/chartex" xmlns:cx4="http://schemas.microsoft.com/office/drawing/2016/5/10/chartex" xmlns:cx5="http://schemas.microsoft.com/office/drawing/2016/5/11/chartex" xmlns:cx6="http://schemas.microsoft.com/office/drawing/2016/5/12/chartex" xmlns:cx7="http://schemas.microsoft.com/office/drawing/2016/5/13/chartex" xmlns:cx8="http://schemas.microsoft.com/office/drawing/2016/5/14/chartex" xmlns:mc="http://schemas.openxmlformats.org/markup-compatibility/2006" xmlns:aink="http://schemas.microsoft.com/office/drawing/2016/ink" xmlns:am3d="http://schemas.microsoft.com/office/drawing/2017/model3d" xmlns:o="urn:schemas-microsoft-com:office:office" xmlns:r="http://schemas.openxmlformats.org/officeDocument/2006/relationships" xmlns:m="http://schemas.openxmlformats.org/officeDocument/2006/math" xmlns:v="urn:schemas-microsoft-com:vml" xmlns:wp14="http://schemas.microsoft.com/office/word/2010/wordprocessingDrawing" xmlns:wp="http://schemas.openxmlformats.org/drawingml/2006/wordprocessingDrawing" xmlns:w10="urn:schemas-microsoft-com:office:word" xmlns:w="http://schemas.openxmlformats.org/wordprocessingml/2006/main" xmlns:w14="http://schemas.microsoft.com/office/word/2010/wordml" xmlns:w15="http://schemas.microsoft.com/office/word/2012/wordml" xmlns:w16cid="http://schemas.microsoft.com/office/word/2016/wordml/cid" xmlns:w16se="http://schemas.microsoft.com/office/word/2015/wordml/symex" xmlns:wpg="http://schemas.microsoft.com/office/word/2010/wordprocessingGroup" xmlns:wpi="http://schemas.microsoft.com/office/word/2010/wordprocessingInk" xmlns:wne="http://schemas.microsoft.com/office/word/2006/wordml" xmlns:wps="http://schemas.microsoft.com/office/word/2010/wordprocessingShape" mc:Ignorable="w14 w15 w16se w16cid wp14">
   <w:p>
     <w:pPr>
       <w:pStyle w:val="Header"/>
@@ -910,7 +933,7 @@
 </file>
 
 <file path=word/numbering.xml><?xml version="1.0" encoding="utf-8"?>
-<w:numbering xmlns:wpc="http://schemas.microsoft.com/office/word/2010/wordprocessingCanvas" xmlns:mc="http://schemas.openxmlformats.org/markup-compatibility/2006" xmlns:o="urn:schemas-microsoft-com:office:office" xmlns:r="http://schemas.openxmlformats.org/officeDocument/2006/relationships" xmlns:m="http://schemas.openxmlformats.org/officeDocument/2006/math" xmlns:v="urn:schemas-microsoft-com:vml" xmlns:wp14="http://schemas.microsoft.com/office/word/2010/wordprocessingDrawing" xmlns:wp="http://schemas.openxmlformats.org/drawingml/2006/wordprocessingDrawing" xmlns:w10="urn:schemas-microsoft-com:office:word" xmlns:w="http://schemas.openxmlformats.org/wordprocessingml/2006/main" xmlns:w14="http://schemas.microsoft.com/office/word/2010/wordml" xmlns:w15="http://schemas.microsoft.com/office/word/2012/wordml" xmlns:wpg="http://schemas.microsoft.com/office/word/2010/wordprocessingGroup" xmlns:wpi="http://schemas.microsoft.com/office/word/2010/wordprocessingInk" xmlns:wne="http://schemas.microsoft.com/office/word/2006/wordml" xmlns:wps="http://schemas.microsoft.com/office/word/2010/wordprocessingShape" mc:Ignorable="w14 w15 wp14">
+<w:numbering xmlns:wpc="http://schemas.microsoft.com/office/word/2010/wordprocessingCanvas" xmlns:cx="http://schemas.microsoft.com/office/drawing/2014/chartex" xmlns:cx1="http://schemas.microsoft.com/office/drawing/2015/9/8/chartex" xmlns:cx2="http://schemas.microsoft.com/office/drawing/2015/10/21/chartex" xmlns:cx3="http://schemas.microsoft.com/office/drawing/2016/5/9/chartex" xmlns:cx4="http://schemas.microsoft.com/office/drawing/2016/5/10/chartex" xmlns:cx5="http://schemas.microsoft.com/office/drawing/2016/5/11/chartex" xmlns:cx6="http://schemas.microsoft.com/office/drawing/2016/5/12/chartex" xmlns:cx7="http://schemas.microsoft.com/office/drawing/2016/5/13/chartex" xmlns:cx8="http://schemas.microsoft.com/office/drawing/2016/5/14/chartex" xmlns:mc="http://schemas.openxmlformats.org/markup-compatibility/2006" xmlns:aink="http://schemas.microsoft.com/office/drawing/2016/ink" xmlns:am3d="http://schemas.microsoft.com/office/drawing/2017/model3d" xmlns:o="urn:schemas-microsoft-com:office:office" xmlns:r="http://schemas.openxmlformats.org/officeDocument/2006/relationships" xmlns:m="http://schemas.openxmlformats.org/officeDocument/2006/math" xmlns:v="urn:schemas-microsoft-com:vml" xmlns:wp14="http://schemas.microsoft.com/office/word/2010/wordprocessingDrawing" xmlns:wp="http://schemas.openxmlformats.org/drawingml/2006/wordprocessingDrawing" xmlns:w10="urn:schemas-microsoft-com:office:word" xmlns:w="http://schemas.openxmlformats.org/wordprocessingml/2006/main" xmlns:w14="http://schemas.microsoft.com/office/word/2010/wordml" xmlns:w15="http://schemas.microsoft.com/office/word/2012/wordml" xmlns:w16cid="http://schemas.microsoft.com/office/word/2016/wordml/cid" xmlns:w16se="http://schemas.microsoft.com/office/word/2015/wordml/symex" xmlns:wpg="http://schemas.microsoft.com/office/word/2010/wordprocessingGroup" xmlns:wpi="http://schemas.microsoft.com/office/word/2010/wordprocessingInk" xmlns:wne="http://schemas.microsoft.com/office/word/2006/wordml" xmlns:wps="http://schemas.microsoft.com/office/word/2010/wordprocessingShape" mc:Ignorable="w14 w15 w16se w16cid wp14">
   <w:abstractNum w:abstractNumId="0" w15:restartNumberingAfterBreak="0">
     <w:nsid w:val="09B33F51"/>
     <w:multiLevelType w:val="hybridMultilevel"/>
@@ -1364,6 +1387,119 @@
     </w:lvl>
   </w:abstractNum>
   <w:abstractNum w:abstractNumId="4" w15:restartNumberingAfterBreak="0">
+    <w:nsid w:val="36CA2586"/>
+    <w:multiLevelType w:val="hybridMultilevel"/>
+    <w:tmpl w:val="99CCBA74"/>
+    <w:lvl w:ilvl="0" w:tplc="04090001">
+      <w:start w:val="1"/>
+      <w:numFmt w:val="bullet"/>
+      <w:lvlText w:val=""/>
+      <w:lvlJc w:val="left"/>
+      <w:pPr>
+        <w:ind w:left="2160" w:hanging="360"/>
+      </w:pPr>
+      <w:rPr>
+        <w:rFonts w:ascii="Symbol" w:hAnsi="Symbol" w:hint="default"/>
+      </w:rPr>
+    </w:lvl>
+    <w:lvl w:ilvl="1" w:tplc="04090003" w:tentative="1">
+      <w:start w:val="1"/>
+      <w:numFmt w:val="bullet"/>
+      <w:lvlText w:val="o"/>
+      <w:lvlJc w:val="left"/>
+      <w:pPr>
+        <w:ind w:left="2880" w:hanging="360"/>
+      </w:pPr>
+      <w:rPr>
+        <w:rFonts w:ascii="Courier New" w:hAnsi="Courier New" w:cs="Courier New" w:hint="default"/>
+      </w:rPr>
+    </w:lvl>
+    <w:lvl w:ilvl="2" w:tplc="04090005" w:tentative="1">
+      <w:start w:val="1"/>
+      <w:numFmt w:val="bullet"/>
+      <w:lvlText w:val=""/>
+      <w:lvlJc w:val="left"/>
+      <w:pPr>
+        <w:ind w:left="3600" w:hanging="360"/>
+      </w:pPr>
+      <w:rPr>
+        <w:rFonts w:ascii="Wingdings" w:hAnsi="Wingdings" w:hint="default"/>
+      </w:rPr>
+    </w:lvl>
+    <w:lvl w:ilvl="3" w:tplc="04090001" w:tentative="1">
+      <w:start w:val="1"/>
+      <w:numFmt w:val="bullet"/>
+      <w:lvlText w:val=""/>
+      <w:lvlJc w:val="left"/>
+      <w:pPr>
+        <w:ind w:left="4320" w:hanging="360"/>
+      </w:pPr>
+      <w:rPr>
+        <w:rFonts w:ascii="Symbol" w:hAnsi="Symbol" w:hint="default"/>
+      </w:rPr>
+    </w:lvl>
+    <w:lvl w:ilvl="4" w:tplc="04090003" w:tentative="1">
+      <w:start w:val="1"/>
+      <w:numFmt w:val="bullet"/>
+      <w:lvlText w:val="o"/>
+      <w:lvlJc w:val="left"/>
+      <w:pPr>
+        <w:ind w:left="5040" w:hanging="360"/>
+      </w:pPr>
+      <w:rPr>
+        <w:rFonts w:ascii="Courier New" w:hAnsi="Courier New" w:cs="Courier New" w:hint="default"/>
+      </w:rPr>
+    </w:lvl>
+    <w:lvl w:ilvl="5" w:tplc="04090005" w:tentative="1">
+      <w:start w:val="1"/>
+      <w:numFmt w:val="bullet"/>
+      <w:lvlText w:val=""/>
+      <w:lvlJc w:val="left"/>
+      <w:pPr>
+        <w:ind w:left="5760" w:hanging="360"/>
+      </w:pPr>
+      <w:rPr>
+        <w:rFonts w:ascii="Wingdings" w:hAnsi="Wingdings" w:hint="default"/>
+      </w:rPr>
+    </w:lvl>
+    <w:lvl w:ilvl="6" w:tplc="04090001" w:tentative="1">
+      <w:start w:val="1"/>
+      <w:numFmt w:val="bullet"/>
+      <w:lvlText w:val=""/>
+      <w:lvlJc w:val="left"/>
+      <w:pPr>
+        <w:ind w:left="6480" w:hanging="360"/>
+      </w:pPr>
+      <w:rPr>
+        <w:rFonts w:ascii="Symbol" w:hAnsi="Symbol" w:hint="default"/>
+      </w:rPr>
+    </w:lvl>
+    <w:lvl w:ilvl="7" w:tplc="04090003" w:tentative="1">
+      <w:start w:val="1"/>
+      <w:numFmt w:val="bullet"/>
+      <w:lvlText w:val="o"/>
+      <w:lvlJc w:val="left"/>
+      <w:pPr>
+        <w:ind w:left="7200" w:hanging="360"/>
+      </w:pPr>
+      <w:rPr>
+        <w:rFonts w:ascii="Courier New" w:hAnsi="Courier New" w:cs="Courier New" w:hint="default"/>
+      </w:rPr>
+    </w:lvl>
+    <w:lvl w:ilvl="8" w:tplc="04090005" w:tentative="1">
+      <w:start w:val="1"/>
+      <w:numFmt w:val="bullet"/>
+      <w:lvlText w:val=""/>
+      <w:lvlJc w:val="left"/>
+      <w:pPr>
+        <w:ind w:left="7920" w:hanging="360"/>
+      </w:pPr>
+      <w:rPr>
+        <w:rFonts w:ascii="Wingdings" w:hAnsi="Wingdings" w:hint="default"/>
+      </w:rPr>
+    </w:lvl>
+  </w:abstractNum>
+  <w:abstractNum w:abstractNumId="5" w15:restartNumberingAfterBreak="0">
     <w:nsid w:val="414E0616"/>
     <w:multiLevelType w:val="hybridMultilevel"/>
     <w:tmpl w:val="4134C0C8"/>
@@ -1452,7 +1588,7 @@
       </w:pPr>
     </w:lvl>
   </w:abstractNum>
-  <w:abstractNum w:abstractNumId="5" w15:restartNumberingAfterBreak="0">
+  <w:abstractNum w:abstractNumId="6" w15:restartNumberingAfterBreak="0">
     <w:nsid w:val="60171C41"/>
     <w:multiLevelType w:val="hybridMultilevel"/>
     <w:tmpl w:val="5C4C2336"/>
@@ -1566,10 +1702,10 @@
     </w:lvl>
   </w:abstractNum>
   <w:num w:numId="1">
-    <w:abstractNumId w:val="4"/>
+    <w:abstractNumId w:val="5"/>
   </w:num>
   <w:num w:numId="2">
-    <w:abstractNumId w:val="5"/>
+    <w:abstractNumId w:val="6"/>
   </w:num>
   <w:num w:numId="3">
     <w:abstractNumId w:val="1"/>
@@ -1583,11 +1719,14 @@
   <w:num w:numId="6">
     <w:abstractNumId w:val="0"/>
   </w:num>
+  <w:num w:numId="7">
+    <w:abstractNumId w:val="4"/>
+  </w:num>
 </w:numbering>
 </file>
 
 <file path=word/styles.xml><?xml version="1.0" encoding="utf-8"?>
-<w:styles xmlns:mc="http://schemas.openxmlformats.org/markup-compatibility/2006" xmlns:r="http://schemas.openxmlformats.org/officeDocument/2006/relationships" xmlns:w="http://schemas.openxmlformats.org/wordprocessingml/2006/main" xmlns:w14="http://schemas.microsoft.com/office/word/2010/wordml" xmlns:w15="http://schemas.microsoft.com/office/word/2012/wordml" mc:Ignorable="w14 w15">
+<w:styles xmlns:mc="http://schemas.openxmlformats.org/markup-compatibility/2006" xmlns:r="http://schemas.openxmlformats.org/officeDocument/2006/relationships" xmlns:w="http://schemas.openxmlformats.org/wordprocessingml/2006/main" xmlns:w14="http://schemas.microsoft.com/office/word/2010/wordml" xmlns:w15="http://schemas.microsoft.com/office/word/2012/wordml" xmlns:w16cid="http://schemas.microsoft.com/office/word/2016/wordml/cid" xmlns:w16se="http://schemas.microsoft.com/office/word/2015/wordml/symex" mc:Ignorable="w14 w15 w16se w16cid">
   <w:docDefaults>
     <w:rPrDefault>
       <w:rPr>
@@ -1603,7 +1742,7 @@
       </w:pPr>
     </w:pPrDefault>
   </w:docDefaults>
-  <w:latentStyles w:defLockedState="0" w:defUIPriority="99" w:defSemiHidden="0" w:defUnhideWhenUsed="0" w:defQFormat="0" w:count="371">
+  <w:latentStyles w:defLockedState="0" w:defUIPriority="99" w:defSemiHidden="0" w:defUnhideWhenUsed="0" w:defQFormat="0" w:count="375">
     <w:lsdException w:name="Normal" w:uiPriority="0" w:qFormat="1"/>
     <w:lsdException w:name="heading 1" w:uiPriority="9" w:qFormat="1"/>
     <w:lsdException w:name="heading 2" w:semiHidden="1" w:uiPriority="9" w:unhideWhenUsed="1" w:qFormat="1"/>
@@ -1709,7 +1848,6 @@
     <w:lsdException w:name="HTML Sample" w:semiHidden="1" w:unhideWhenUsed="1"/>
     <w:lsdException w:name="HTML Typewriter" w:semiHidden="1" w:unhideWhenUsed="1"/>
     <w:lsdException w:name="HTML Variable" w:semiHidden="1" w:unhideWhenUsed="1"/>
-    <w:lsdException w:name="Normal Table" w:semiHidden="1" w:unhideWhenUsed="1"/>
     <w:lsdException w:name="annotation subject" w:semiHidden="1" w:unhideWhenUsed="1"/>
     <w:lsdException w:name="No List" w:semiHidden="1" w:unhideWhenUsed="1"/>
     <w:lsdException w:name="Outline List 1" w:semiHidden="1" w:unhideWhenUsed="1"/>
@@ -1753,10 +1891,8 @@
     <w:lsdException w:name="Table Elegant" w:semiHidden="1" w:unhideWhenUsed="1"/>
     <w:lsdException w:name="Table Professional" w:semiHidden="1" w:unhideWhenUsed="1"/>
     <w:lsdException w:name="Table Subtle 1" w:semiHidden="1" w:unhideWhenUsed="1"/>
-    <w:lsdException w:name="Table Subtle 2" w:semiHidden="1" w:unhideWhenUsed="1"/>
     <w:lsdException w:name="Table Web 1" w:semiHidden="1" w:unhideWhenUsed="1"/>
     <w:lsdException w:name="Table Web 2" w:semiHidden="1" w:unhideWhenUsed="1"/>
-    <w:lsdException w:name="Table Web 3" w:semiHidden="1" w:unhideWhenUsed="1"/>
     <w:lsdException w:name="Balloon Text" w:semiHidden="1" w:unhideWhenUsed="1"/>
     <w:lsdException w:name="Table Grid" w:uiPriority="39"/>
     <w:lsdException w:name="Table Theme" w:semiHidden="1" w:unhideWhenUsed="1"/>
@@ -1975,6 +2111,10 @@
     <w:lsdException w:name="List Table 5 Dark Accent 6" w:uiPriority="50"/>
     <w:lsdException w:name="List Table 6 Colorful Accent 6" w:uiPriority="51"/>
     <w:lsdException w:name="List Table 7 Colorful Accent 6" w:uiPriority="52"/>
+    <w:lsdException w:name="Mention" w:semiHidden="1" w:unhideWhenUsed="1"/>
+    <w:lsdException w:name="Smart Hyperlink" w:semiHidden="1" w:unhideWhenUsed="1"/>
+    <w:lsdException w:name="Hashtag" w:semiHidden="1" w:unhideWhenUsed="1"/>
+    <w:lsdException w:name="Unresolved Mention" w:semiHidden="1" w:unhideWhenUsed="1"/>
   </w:latentStyles>
   <w:style w:type="paragraph" w:default="1" w:styleId="Normal">
     <w:name w:val="Normal"/>
@@ -2073,8 +2213,8 @@
       <w:u w:val="single"/>
     </w:rPr>
   </w:style>
-  <w:style w:type="character" w:customStyle="1" w:styleId="UnresolvedMention">
-    <w:name w:val="Unresolved Mention"/>
+  <w:style w:type="character" w:customStyle="1" w:styleId="UnresolvedMention1">
+    <w:name w:val="Unresolved Mention1"/>
     <w:basedOn w:val="DefaultParagraphFont"/>
     <w:uiPriority w:val="99"/>
     <w:semiHidden/>

</xml_diff>

<commit_message>
Fixed how Dillon is spelledin testing doc
^^
</commit_message>
<xml_diff>
--- a/Narrative Documents/Testing Documentation/Kingdom Clean-Up Test Plan Version 0.1.docx
+++ b/Narrative Documents/Testing Documentation/Kingdom Clean-Up Test Plan Version 0.1.docx
@@ -154,7 +154,7 @@
           <w:sz w:val="36"/>
           <w:szCs w:val="36"/>
         </w:rPr>
-        <w:t>Team Lead Dillion Johnson</w:t>
+        <w:t>Team Lead Dillon Johnson</w:t>
       </w:r>
     </w:p>
     <w:p>
@@ -197,6 +197,8 @@
           <w:szCs w:val="36"/>
         </w:rPr>
       </w:pPr>
+      <w:bookmarkStart w:id="0" w:name="_GoBack"/>
+      <w:bookmarkEnd w:id="0"/>
     </w:p>
     <w:p>
       <w:pPr>
@@ -365,6 +367,9 @@
       </w:pPr>
       <w:r>
         <w:t>Slime interactions, plan to test each type of slime to see if it has the intended effects.</w:t>
+      </w:r>
+      <w:r>
+        <w:t xml:space="preserve"> How much slime can we fix of the screen at once before it crashes)</w:t>
       </w:r>
     </w:p>
     <w:p>
@@ -671,7 +676,6 @@
         </w:numPr>
       </w:pPr>
       <w:r>
-        <w:lastRenderedPageBreak/>
         <w:t>09/18/2018 – Third focus test Tuesday</w:t>
       </w:r>
     </w:p>
@@ -782,8 +786,6 @@
         <w:pStyle w:val="ListParagraph"/>
         <w:ind w:left="2160"/>
       </w:pPr>
-      <w:bookmarkStart w:id="0" w:name="_GoBack"/>
-      <w:bookmarkEnd w:id="0"/>
     </w:p>
     <w:sectPr>
       <w:headerReference w:type="default" r:id="rId8"/>

</xml_diff>

<commit_message>
Added new tasks to the testing doc
^^
</commit_message>
<xml_diff>
--- a/Narrative Documents/Testing Documentation/Kingdom Clean-Up Test Plan Version 0.1.docx
+++ b/Narrative Documents/Testing Documentation/Kingdom Clean-Up Test Plan Version 0.1.docx
@@ -197,8 +197,6 @@
           <w:szCs w:val="36"/>
         </w:rPr>
       </w:pPr>
-      <w:bookmarkStart w:id="0" w:name="_GoBack"/>
-      <w:bookmarkEnd w:id="0"/>
     </w:p>
     <w:p>
       <w:pPr>
@@ -776,16 +774,28 @@
           <w:ilvl w:val="0"/>
           <w:numId w:val="7"/>
         </w:numPr>
+        <w:shd w:val="clear" w:color="auto" w:fill="FFFFFF" w:themeFill="background1"/>
       </w:pPr>
       <w:r>
         <w:t xml:space="preserve">Interpret feedback from novice test-players </w:t>
       </w:r>
-    </w:p>
-    <w:p>
-      <w:pPr>
-        <w:pStyle w:val="ListParagraph"/>
-        <w:ind w:left="2160"/>
-      </w:pPr>
+      <w:bookmarkStart w:id="0" w:name="_GoBack"/>
+      <w:bookmarkEnd w:id="0"/>
+    </w:p>
+    <w:p>
+      <w:pPr>
+        <w:shd w:val="clear" w:color="auto" w:fill="FFFFFF" w:themeFill="background1"/>
+        <w:ind w:left="1800"/>
+      </w:pPr>
+      <w:r>
+        <w:rPr>
+          <w:rFonts w:ascii="Helvetica" w:hAnsi="Helvetica" w:cs="Helvetica"/>
+          <w:sz w:val="23"/>
+          <w:szCs w:val="23"/>
+          <w:shd w:val="clear" w:color="auto" w:fill="36393F"/>
+        </w:rPr>
+        <w:t>CARL NEEDS TO DO THIS: Test Report: • Updated test plan (separate document) • Updates to any testing resources o Updates to automated testing processes o Updates to manual testing process documents • Summary of Issues being tracked o Number/severity of issues open o Number of new issues o Number of issues closed • Details of QA testing performed this sprint (when, where, who, what, how long) o Summary of testing results • Details of Play testing performed this sprint (when, where, who, what, how long) o Summary of testing results</w:t>
+      </w:r>
     </w:p>
     <w:sectPr>
       <w:headerReference w:type="default" r:id="rId8"/>

</xml_diff>

<commit_message>
Added Iteration 1 Sprint Report for testing
^^
</commit_message>
<xml_diff>
--- a/Narrative Documents/Testing Documentation/Kingdom Clean-Up Test Plan Version 0.1.docx
+++ b/Narrative Documents/Testing Documentation/Kingdom Clean-Up Test Plan Version 0.1.docx
@@ -207,6 +207,1280 @@
       <w:pPr>
         <w:jc w:val="center"/>
       </w:pPr>
+    </w:p>
+    <w:p/>
+    <w:p/>
+    <w:p/>
+    <w:p/>
+    <w:p/>
+    <w:p/>
+    <w:p>
+      <w:pPr>
+        <w:pStyle w:val="ListParagraph"/>
+        <w:numPr>
+          <w:ilvl w:val="0"/>
+          <w:numId w:val="1"/>
+        </w:numPr>
+      </w:pPr>
+      <w:r>
+        <w:lastRenderedPageBreak/>
+        <w:t>The target platform for Kingdom Clean-Up is the Windows PC.</w:t>
+      </w:r>
+    </w:p>
+    <w:p>
+      <w:pPr>
+        <w:pStyle w:val="ListParagraph"/>
+        <w:numPr>
+          <w:ilvl w:val="0"/>
+          <w:numId w:val="2"/>
+        </w:numPr>
+      </w:pPr>
+      <w:r>
+        <w:t>Optimal operating system will be Windows 10</w:t>
+      </w:r>
+    </w:p>
+    <w:p>
+      <w:pPr>
+        <w:pStyle w:val="ListParagraph"/>
+        <w:numPr>
+          <w:ilvl w:val="0"/>
+          <w:numId w:val="2"/>
+        </w:numPr>
+      </w:pPr>
+      <w:r>
+        <w:t xml:space="preserve">The program will be a 32 or 64-bit exe. </w:t>
+      </w:r>
+    </w:p>
+    <w:p>
+      <w:pPr>
+        <w:pStyle w:val="ListParagraph"/>
+        <w:numPr>
+          <w:ilvl w:val="0"/>
+          <w:numId w:val="2"/>
+        </w:numPr>
+      </w:pPr>
+      <w:r>
+        <w:t xml:space="preserve">Minimum recommended CPU is the Intel </w:t>
+      </w:r>
+      <w:r>
+        <w:rPr>
+          <w:rFonts w:cstheme="minorHAnsi"/>
+          <w:shd w:val="clear" w:color="auto" w:fill="FFFFFF"/>
+        </w:rPr>
+        <w:t>i3-2370M Processor (3M Cache, 2.40 GHz) or equivalent</w:t>
+      </w:r>
+      <w:r>
+        <w:rPr>
+          <w:rFonts w:cstheme="minorHAnsi"/>
+          <w:shd w:val="clear" w:color="auto" w:fill="FFFFFF"/>
+        </w:rPr>
+        <w:t>.</w:t>
+      </w:r>
+    </w:p>
+    <w:p>
+      <w:pPr>
+        <w:pStyle w:val="ListParagraph"/>
+        <w:numPr>
+          <w:ilvl w:val="0"/>
+          <w:numId w:val="2"/>
+        </w:numPr>
+      </w:pPr>
+      <w:r>
+        <w:t>Minimum recommended General Ram is 4 Gigabytes.</w:t>
+      </w:r>
+    </w:p>
+    <w:p>
+      <w:pPr>
+        <w:pStyle w:val="ListParagraph"/>
+        <w:numPr>
+          <w:ilvl w:val="0"/>
+          <w:numId w:val="2"/>
+        </w:numPr>
+      </w:pPr>
+      <w:r>
+        <w:t xml:space="preserve">Minimum </w:t>
+      </w:r>
+      <w:r>
+        <w:t>recommended GPU Ram 1 Gigabyte, Nvidia EVGA 440 or equivalent.</w:t>
+      </w:r>
+    </w:p>
+    <w:p>
+      <w:pPr>
+        <w:pStyle w:val="ListParagraph"/>
+        <w:numPr>
+          <w:ilvl w:val="0"/>
+          <w:numId w:val="2"/>
+        </w:numPr>
+      </w:pPr>
+      <w:r>
+        <w:t>Estimated Zipped Download size 10 Megabytes.</w:t>
+      </w:r>
+    </w:p>
+    <w:p>
+      <w:pPr>
+        <w:pStyle w:val="ListParagraph"/>
+        <w:numPr>
+          <w:ilvl w:val="0"/>
+          <w:numId w:val="1"/>
+        </w:numPr>
+      </w:pPr>
+      <w:r>
+        <w:t>High risk features and Testing plan for each</w:t>
+      </w:r>
+    </w:p>
+    <w:p>
+      <w:pPr>
+        <w:pStyle w:val="ListParagraph"/>
+        <w:numPr>
+          <w:ilvl w:val="0"/>
+          <w:numId w:val="3"/>
+        </w:numPr>
+      </w:pPr>
+      <w:r>
+        <w:t xml:space="preserve">Movement in each scene, plan to test if the player can move in each scene and if there is any clipping </w:t>
+      </w:r>
+    </w:p>
+    <w:p>
+      <w:pPr>
+        <w:pStyle w:val="ListParagraph"/>
+        <w:numPr>
+          <w:ilvl w:val="0"/>
+          <w:numId w:val="3"/>
+        </w:numPr>
+      </w:pPr>
+      <w:r>
+        <w:t xml:space="preserve">Combat, plan to test if each enemy can be reasonably defeated, by QA lead and players not affiliated with team Tersuca, Game Night, Computer Game Design </w:t>
+      </w:r>
+      <w:r>
+        <w:t>Club.</w:t>
+      </w:r>
+    </w:p>
+    <w:p>
+      <w:pPr>
+        <w:pStyle w:val="ListParagraph"/>
+        <w:numPr>
+          <w:ilvl w:val="0"/>
+          <w:numId w:val="3"/>
+        </w:numPr>
+      </w:pPr>
+      <w:r>
+        <w:t>Slime interactions, plan to test each type of slime to see if it has the intended effects.</w:t>
+      </w:r>
+      <w:r>
+        <w:t xml:space="preserve"> How much slime can we fix of the screen at once before it crashes)</w:t>
+      </w:r>
+    </w:p>
+    <w:p>
+      <w:pPr>
+        <w:pStyle w:val="ListParagraph"/>
+        <w:numPr>
+          <w:ilvl w:val="0"/>
+          <w:numId w:val="1"/>
+        </w:numPr>
+      </w:pPr>
+      <w:r>
+        <w:t xml:space="preserve"> Feature Checklist</w:t>
+      </w:r>
+    </w:p>
+    <w:p>
+      <w:pPr>
+        <w:pStyle w:val="ListParagraph"/>
+        <w:numPr>
+          <w:ilvl w:val="0"/>
+          <w:numId w:val="4"/>
+        </w:numPr>
+      </w:pPr>
+      <w:r>
+        <w:t>Usable intuitive UI</w:t>
+      </w:r>
+    </w:p>
+    <w:p>
+      <w:pPr>
+        <w:pStyle w:val="ListParagraph"/>
+        <w:numPr>
+          <w:ilvl w:val="0"/>
+          <w:numId w:val="4"/>
+        </w:numPr>
+      </w:pPr>
+      <w:r>
+        <w:t>Movement</w:t>
+      </w:r>
+    </w:p>
+    <w:p>
+      <w:pPr>
+        <w:pStyle w:val="ListParagraph"/>
+        <w:numPr>
+          <w:ilvl w:val="0"/>
+          <w:numId w:val="4"/>
+        </w:numPr>
+      </w:pPr>
+      <w:r>
+        <w:t>Combat</w:t>
+      </w:r>
+      <w:r>
+        <w:t xml:space="preserve"> – Does</w:t>
+      </w:r>
+      <w:r>
+        <w:t xml:space="preserve"> Combat work as intended?</w:t>
+      </w:r>
+    </w:p>
+    <w:p>
+      <w:pPr>
+        <w:pStyle w:val="ListParagraph"/>
+        <w:numPr>
+          <w:ilvl w:val="0"/>
+          <w:numId w:val="4"/>
+        </w:numPr>
+      </w:pPr>
+      <w:r>
+        <w:t>Slime interactions</w:t>
+      </w:r>
+      <w:r>
+        <w:t xml:space="preserve"> – Do Slime interactions work as intended?</w:t>
+      </w:r>
+    </w:p>
+    <w:p>
+      <w:pPr>
+        <w:pStyle w:val="ListParagraph"/>
+        <w:numPr>
+          <w:ilvl w:val="0"/>
+          <w:numId w:val="4"/>
+        </w:numPr>
+      </w:pPr>
+      <w:r>
+        <w:t>Entertainment</w:t>
+      </w:r>
+      <w:r>
+        <w:t xml:space="preserve"> Factor -- Is Kingdom Clean-Up </w:t>
+      </w:r>
+      <w:r>
+        <w:t>entertaining</w:t>
+      </w:r>
+      <w:r>
+        <w:t xml:space="preserve"> for most people in the target audience?</w:t>
+      </w:r>
+    </w:p>
+    <w:p>
+      <w:pPr>
+        <w:pStyle w:val="ListParagraph"/>
+        <w:numPr>
+          <w:ilvl w:val="0"/>
+          <w:numId w:val="4"/>
+        </w:numPr>
+      </w:pPr>
+      <w:r>
+        <w:t>Aesthetic integration -- Are the Visual and Auditory assets implemented in a way Appealing to the target audience?</w:t>
+      </w:r>
+    </w:p>
+    <w:p>
+      <w:pPr>
+        <w:pStyle w:val="ListParagraph"/>
+        <w:numPr>
+          <w:ilvl w:val="0"/>
+          <w:numId w:val="1"/>
+        </w:numPr>
+      </w:pPr>
+      <w:r>
+        <w:t>Hardware/ Software Checklist</w:t>
+      </w:r>
+    </w:p>
+    <w:p>
+      <w:pPr>
+        <w:pStyle w:val="ListParagraph"/>
+        <w:numPr>
+          <w:ilvl w:val="0"/>
+          <w:numId w:val="8"/>
+        </w:numPr>
+      </w:pPr>
+      <w:r>
+        <w:t>Base system tests on Fujitsu T725 specs below</w:t>
+      </w:r>
+    </w:p>
+    <w:p>
+      <w:pPr>
+        <w:pStyle w:val="ListParagraph"/>
+        <w:numPr>
+          <w:ilvl w:val="1"/>
+          <w:numId w:val="8"/>
+        </w:numPr>
+      </w:pPr>
+      <w:r>
+        <w:t>Processor i5-5200u 2.7GHz</w:t>
+      </w:r>
+    </w:p>
+    <w:p>
+      <w:pPr>
+        <w:pStyle w:val="ListParagraph"/>
+        <w:numPr>
+          <w:ilvl w:val="1"/>
+          <w:numId w:val="8"/>
+        </w:numPr>
+      </w:pPr>
+      <w:r>
+        <w:t xml:space="preserve">Ram - 8 gig </w:t>
+      </w:r>
+    </w:p>
+    <w:p>
+      <w:pPr>
+        <w:pStyle w:val="ListParagraph"/>
+        <w:numPr>
+          <w:ilvl w:val="1"/>
+          <w:numId w:val="8"/>
+        </w:numPr>
+      </w:pPr>
+      <w:r>
+        <w:t xml:space="preserve">Memory Drive - 128 </w:t>
+      </w:r>
+      <w:proofErr w:type="spellStart"/>
+      <w:r>
+        <w:t>gb</w:t>
+      </w:r>
+      <w:proofErr w:type="spellEnd"/>
+      <w:r>
+        <w:t xml:space="preserve"> </w:t>
+      </w:r>
+      <w:proofErr w:type="spellStart"/>
+      <w:r>
+        <w:t>ssd</w:t>
+      </w:r>
+      <w:proofErr w:type="spellEnd"/>
+    </w:p>
+    <w:p>
+      <w:pPr>
+        <w:pStyle w:val="ListParagraph"/>
+        <w:numPr>
+          <w:ilvl w:val="1"/>
+          <w:numId w:val="8"/>
+        </w:numPr>
+      </w:pPr>
+      <w:r>
+        <w:t xml:space="preserve">Display - </w:t>
+      </w:r>
+      <w:r>
+        <w:rPr>
+          <w:rFonts w:ascii="Helvetica" w:hAnsi="Helvetica" w:cs="Helvetica"/>
+          <w:color w:val="000000"/>
+          <w:shd w:val="clear" w:color="auto" w:fill="FFFFFF"/>
+        </w:rPr>
+        <w:t>1366 x 768 (HD)</w:t>
+      </w:r>
+    </w:p>
+    <w:p>
+      <w:pPr>
+        <w:pStyle w:val="ListParagraph"/>
+        <w:numPr>
+          <w:ilvl w:val="1"/>
+          <w:numId w:val="8"/>
+        </w:numPr>
+      </w:pPr>
+      <w:r>
+        <w:t xml:space="preserve">GPU - </w:t>
+      </w:r>
+      <w:r>
+        <w:rPr>
+          <w:rFonts w:ascii="Helvetica" w:hAnsi="Helvetica" w:cs="Helvetica"/>
+          <w:color w:val="000000"/>
+          <w:shd w:val="clear" w:color="auto" w:fill="FFFFFF"/>
+        </w:rPr>
+        <w:t>Intel HD Graphics 5500</w:t>
+      </w:r>
+    </w:p>
+    <w:p>
+      <w:pPr>
+        <w:pStyle w:val="ListParagraph"/>
+        <w:ind w:left="2160"/>
+      </w:pPr>
+    </w:p>
+    <w:p>
+      <w:pPr>
+        <w:pStyle w:val="ListParagraph"/>
+        <w:numPr>
+          <w:ilvl w:val="0"/>
+          <w:numId w:val="1"/>
+        </w:numPr>
+      </w:pPr>
+      <w:r>
+        <w:t xml:space="preserve">Focus testing plan and dates </w:t>
+      </w:r>
+    </w:p>
+    <w:p>
+      <w:pPr>
+        <w:pStyle w:val="ListParagraph"/>
+        <w:numPr>
+          <w:ilvl w:val="0"/>
+          <w:numId w:val="5"/>
+        </w:numPr>
+      </w:pPr>
+      <w:r>
+        <w:t xml:space="preserve">09/04/2018 - </w:t>
+      </w:r>
+      <w:r>
+        <w:t>First focus test Tuesday</w:t>
+      </w:r>
+      <w:r>
+        <w:t xml:space="preserve">, </w:t>
+      </w:r>
+    </w:p>
+    <w:p>
+      <w:pPr>
+        <w:pStyle w:val="ListParagraph"/>
+        <w:numPr>
+          <w:ilvl w:val="1"/>
+          <w:numId w:val="5"/>
+        </w:numPr>
+      </w:pPr>
+      <w:r>
+        <w:t>Expected goals</w:t>
+      </w:r>
+      <w:r>
+        <w:t xml:space="preserve"> </w:t>
+      </w:r>
+    </w:p>
+    <w:p>
+      <w:pPr>
+        <w:pStyle w:val="ListParagraph"/>
+        <w:numPr>
+          <w:ilvl w:val="2"/>
+          <w:numId w:val="5"/>
+        </w:numPr>
+      </w:pPr>
+      <w:r>
+        <w:t xml:space="preserve">Insure movement is working </w:t>
+      </w:r>
+    </w:p>
+    <w:p>
+      <w:pPr>
+        <w:pStyle w:val="ListParagraph"/>
+        <w:numPr>
+          <w:ilvl w:val="2"/>
+          <w:numId w:val="5"/>
+        </w:numPr>
+      </w:pPr>
+      <w:r>
+        <w:t>Inspect code for current conventions and readability</w:t>
+      </w:r>
+    </w:p>
+    <w:p>
+      <w:pPr>
+        <w:pStyle w:val="ListParagraph"/>
+        <w:numPr>
+          <w:ilvl w:val="0"/>
+          <w:numId w:val="5"/>
+        </w:numPr>
+      </w:pPr>
+      <w:r>
+        <w:t xml:space="preserve">09/11/2018 - </w:t>
+      </w:r>
+      <w:r>
+        <w:t xml:space="preserve">Second focus test </w:t>
+      </w:r>
+      <w:r>
+        <w:t>Tuesday</w:t>
+      </w:r>
+    </w:p>
+    <w:p>
+      <w:pPr>
+        <w:pStyle w:val="ListParagraph"/>
+        <w:numPr>
+          <w:ilvl w:val="1"/>
+          <w:numId w:val="5"/>
+        </w:numPr>
+      </w:pPr>
+      <w:r>
+        <w:t xml:space="preserve">Expected goals </w:t>
+      </w:r>
+    </w:p>
+    <w:p>
+      <w:pPr>
+        <w:pStyle w:val="ListParagraph"/>
+        <w:numPr>
+          <w:ilvl w:val="2"/>
+          <w:numId w:val="5"/>
+        </w:numPr>
+      </w:pPr>
+      <w:r>
+        <w:t xml:space="preserve">Insure movement is still working </w:t>
+      </w:r>
+    </w:p>
+    <w:p>
+      <w:pPr>
+        <w:pStyle w:val="ListParagraph"/>
+        <w:numPr>
+          <w:ilvl w:val="2"/>
+          <w:numId w:val="5"/>
+        </w:numPr>
+      </w:pPr>
+      <w:r>
+        <w:t>Inspect code for current conventions and readability</w:t>
+      </w:r>
+    </w:p>
+    <w:p>
+      <w:pPr>
+        <w:pStyle w:val="ListParagraph"/>
+        <w:numPr>
+          <w:ilvl w:val="2"/>
+          <w:numId w:val="5"/>
+        </w:numPr>
+      </w:pPr>
+      <w:r>
+        <w:t xml:space="preserve">Test basic combat </w:t>
+      </w:r>
+    </w:p>
+    <w:p>
+      <w:pPr>
+        <w:pStyle w:val="ListParagraph"/>
+        <w:ind w:left="1440"/>
+      </w:pPr>
+    </w:p>
+    <w:p>
+      <w:pPr>
+        <w:pStyle w:val="ListParagraph"/>
+        <w:numPr>
+          <w:ilvl w:val="0"/>
+          <w:numId w:val="5"/>
+        </w:numPr>
+      </w:pPr>
+      <w:r>
+        <w:t>09/18/2018 – Third focus test Tuesday</w:t>
+      </w:r>
+    </w:p>
+    <w:p>
+      <w:pPr>
+        <w:pStyle w:val="ListParagraph"/>
+        <w:numPr>
+          <w:ilvl w:val="1"/>
+          <w:numId w:val="5"/>
+        </w:numPr>
+      </w:pPr>
+      <w:r>
+        <w:lastRenderedPageBreak/>
+        <w:t xml:space="preserve">Expected goals </w:t>
+      </w:r>
+    </w:p>
+    <w:p>
+      <w:pPr>
+        <w:pStyle w:val="ListParagraph"/>
+        <w:numPr>
+          <w:ilvl w:val="2"/>
+          <w:numId w:val="5"/>
+        </w:numPr>
+      </w:pPr>
+      <w:r>
+        <w:t xml:space="preserve">Insure movement is still working </w:t>
+      </w:r>
+    </w:p>
+    <w:p>
+      <w:pPr>
+        <w:pStyle w:val="ListParagraph"/>
+        <w:numPr>
+          <w:ilvl w:val="2"/>
+          <w:numId w:val="5"/>
+        </w:numPr>
+      </w:pPr>
+      <w:r>
+        <w:t>Inspect code for current conventions and readability</w:t>
+      </w:r>
+    </w:p>
+    <w:p>
+      <w:pPr>
+        <w:pStyle w:val="ListParagraph"/>
+        <w:numPr>
+          <w:ilvl w:val="2"/>
+          <w:numId w:val="5"/>
+        </w:numPr>
+      </w:pPr>
+      <w:r>
+        <w:t xml:space="preserve">Test basic combat </w:t>
+      </w:r>
+    </w:p>
+    <w:p>
+      <w:pPr>
+        <w:pStyle w:val="ListParagraph"/>
+        <w:numPr>
+          <w:ilvl w:val="2"/>
+          <w:numId w:val="5"/>
+        </w:numPr>
+      </w:pPr>
+      <w:r>
+        <w:t>Test basic UI</w:t>
+      </w:r>
+    </w:p>
+    <w:p>
+      <w:pPr>
+        <w:pStyle w:val="ListParagraph"/>
+        <w:ind w:left="2160"/>
+      </w:pPr>
+    </w:p>
+    <w:p>
+      <w:pPr>
+        <w:pStyle w:val="ListParagraph"/>
+        <w:numPr>
+          <w:ilvl w:val="0"/>
+          <w:numId w:val="1"/>
+        </w:numPr>
+      </w:pPr>
+      <w:r>
+        <w:t xml:space="preserve">Usability testing plans </w:t>
+      </w:r>
+    </w:p>
+    <w:p>
+      <w:pPr>
+        <w:pStyle w:val="ListParagraph"/>
+        <w:numPr>
+          <w:ilvl w:val="0"/>
+          <w:numId w:val="7"/>
+        </w:numPr>
+      </w:pPr>
+      <w:r>
+        <w:t>Implement tutorial instructions and inure they are intuitive with outward facing testing</w:t>
+      </w:r>
+    </w:p>
+    <w:p>
+      <w:pPr>
+        <w:pStyle w:val="ListParagraph"/>
+        <w:numPr>
+          <w:ilvl w:val="0"/>
+          <w:numId w:val="7"/>
+        </w:numPr>
+        <w:shd w:val="clear" w:color="auto" w:fill="FFFFFF" w:themeFill="background1"/>
+      </w:pPr>
+      <w:r>
+        <w:t xml:space="preserve">Interpret feedback from novice test-players </w:t>
+      </w:r>
+    </w:p>
+    <w:p>
+      <w:pPr>
+        <w:shd w:val="clear" w:color="auto" w:fill="FFFFFF" w:themeFill="background1"/>
+      </w:pPr>
+    </w:p>
+    <w:p>
+      <w:pPr>
+        <w:shd w:val="clear" w:color="auto" w:fill="FFFFFF" w:themeFill="background1"/>
+        <w:ind w:left="1800"/>
+      </w:pPr>
+    </w:p>
+    <w:p>
+      <w:pPr>
+        <w:shd w:val="clear" w:color="auto" w:fill="FFFFFF" w:themeFill="background1"/>
+        <w:ind w:left="1800"/>
+      </w:pPr>
+    </w:p>
+    <w:p>
+      <w:pPr>
+        <w:shd w:val="clear" w:color="auto" w:fill="FFFFFF" w:themeFill="background1"/>
+        <w:ind w:left="1800"/>
+      </w:pPr>
+    </w:p>
+    <w:p>
+      <w:pPr>
+        <w:shd w:val="clear" w:color="auto" w:fill="FFFFFF" w:themeFill="background1"/>
+        <w:ind w:left="1800"/>
+      </w:pPr>
+    </w:p>
+    <w:p>
+      <w:pPr>
+        <w:shd w:val="clear" w:color="auto" w:fill="FFFFFF" w:themeFill="background1"/>
+        <w:ind w:left="1800"/>
+      </w:pPr>
+    </w:p>
+    <w:p>
+      <w:pPr>
+        <w:shd w:val="clear" w:color="auto" w:fill="FFFFFF" w:themeFill="background1"/>
+        <w:ind w:left="1800"/>
+      </w:pPr>
+    </w:p>
+    <w:p>
+      <w:pPr>
+        <w:shd w:val="clear" w:color="auto" w:fill="FFFFFF" w:themeFill="background1"/>
+        <w:ind w:left="1800"/>
+      </w:pPr>
+    </w:p>
+    <w:p>
+      <w:pPr>
+        <w:shd w:val="clear" w:color="auto" w:fill="FFFFFF" w:themeFill="background1"/>
+        <w:ind w:left="1800"/>
+      </w:pPr>
+    </w:p>
+    <w:p>
+      <w:pPr>
+        <w:shd w:val="clear" w:color="auto" w:fill="FFFFFF" w:themeFill="background1"/>
+        <w:ind w:left="1800"/>
+      </w:pPr>
+    </w:p>
+    <w:p>
+      <w:pPr>
+        <w:shd w:val="clear" w:color="auto" w:fill="FFFFFF" w:themeFill="background1"/>
+        <w:ind w:left="1800"/>
+      </w:pPr>
+    </w:p>
+    <w:p>
+      <w:pPr>
+        <w:shd w:val="clear" w:color="auto" w:fill="FFFFFF" w:themeFill="background1"/>
+        <w:ind w:left="1800"/>
+      </w:pPr>
+    </w:p>
+    <w:p>
+      <w:pPr>
+        <w:shd w:val="clear" w:color="auto" w:fill="FFFFFF" w:themeFill="background1"/>
+        <w:ind w:left="1800"/>
+      </w:pPr>
+    </w:p>
+    <w:p>
+      <w:pPr>
+        <w:shd w:val="clear" w:color="auto" w:fill="FFFFFF" w:themeFill="background1"/>
+        <w:ind w:left="1800"/>
+      </w:pPr>
+    </w:p>
+    <w:p>
+      <w:pPr>
+        <w:shd w:val="clear" w:color="auto" w:fill="FFFFFF" w:themeFill="background1"/>
+        <w:ind w:left="1800"/>
+      </w:pPr>
+    </w:p>
+    <w:p>
+      <w:pPr>
+        <w:shd w:val="clear" w:color="auto" w:fill="FFFFFF" w:themeFill="background1"/>
+        <w:ind w:left="1800"/>
+      </w:pPr>
+    </w:p>
+    <w:p>
+      <w:pPr>
+        <w:shd w:val="clear" w:color="auto" w:fill="FFFFFF" w:themeFill="background1"/>
+        <w:ind w:left="1800"/>
+      </w:pPr>
+    </w:p>
+    <w:p>
+      <w:pPr>
+        <w:shd w:val="clear" w:color="auto" w:fill="FFFFFF" w:themeFill="background1"/>
+        <w:ind w:left="1800"/>
+      </w:pPr>
+    </w:p>
+    <w:p>
+      <w:pPr>
+        <w:shd w:val="clear" w:color="auto" w:fill="FFFFFF" w:themeFill="background1"/>
+        <w:ind w:left="1800"/>
+      </w:pPr>
+    </w:p>
+    <w:p>
+      <w:pPr>
+        <w:shd w:val="clear" w:color="auto" w:fill="FFFFFF" w:themeFill="background1"/>
+        <w:ind w:left="1800"/>
+      </w:pPr>
+    </w:p>
+    <w:p>
+      <w:pPr>
+        <w:shd w:val="clear" w:color="auto" w:fill="FFFFFF" w:themeFill="background1"/>
+        <w:ind w:left="1800"/>
+      </w:pPr>
+    </w:p>
+    <w:p>
+      <w:pPr>
+        <w:shd w:val="clear" w:color="auto" w:fill="FFFFFF" w:themeFill="background1"/>
+        <w:ind w:left="1800"/>
+      </w:pPr>
+    </w:p>
+    <w:p>
+      <w:pPr>
+        <w:shd w:val="clear" w:color="auto" w:fill="FFFFFF" w:themeFill="background1"/>
+        <w:ind w:left="1800"/>
+        <w:jc w:val="center"/>
+        <w:rPr>
+          <w:b/>
+          <w:sz w:val="36"/>
+          <w:szCs w:val="36"/>
+        </w:rPr>
+      </w:pPr>
+      <w:r>
+        <w:rPr>
+          <w:b/>
+          <w:sz w:val="36"/>
+          <w:szCs w:val="36"/>
+        </w:rPr>
+        <w:lastRenderedPageBreak/>
+        <w:t>Iteration 1 QA testing Sprint Report</w:t>
+      </w:r>
+    </w:p>
+    <w:p>
+      <w:pPr>
+        <w:pStyle w:val="ListParagraph"/>
+        <w:numPr>
+          <w:ilvl w:val="0"/>
+          <w:numId w:val="9"/>
+        </w:numPr>
+      </w:pPr>
+      <w:r>
+        <w:t xml:space="preserve">Testing Resources </w:t>
+      </w:r>
+    </w:p>
+    <w:p>
+      <w:pPr>
+        <w:pStyle w:val="ListParagraph"/>
+        <w:numPr>
+          <w:ilvl w:val="0"/>
+          <w:numId w:val="12"/>
+        </w:numPr>
+      </w:pPr>
+      <w:r>
+        <w:t>Base system tests on Fujitsu T725 specs below</w:t>
+      </w:r>
+    </w:p>
+    <w:p>
+      <w:pPr>
+        <w:pStyle w:val="ListParagraph"/>
+        <w:numPr>
+          <w:ilvl w:val="2"/>
+          <w:numId w:val="9"/>
+        </w:numPr>
+      </w:pPr>
+      <w:r>
+        <w:t>Processor i5-5200u 2.7GHz</w:t>
+      </w:r>
+    </w:p>
+    <w:p>
+      <w:pPr>
+        <w:pStyle w:val="ListParagraph"/>
+        <w:numPr>
+          <w:ilvl w:val="2"/>
+          <w:numId w:val="9"/>
+        </w:numPr>
+      </w:pPr>
+      <w:r>
+        <w:t xml:space="preserve">Ram - 8 gig </w:t>
+      </w:r>
+    </w:p>
+    <w:p>
+      <w:pPr>
+        <w:pStyle w:val="ListParagraph"/>
+        <w:numPr>
+          <w:ilvl w:val="2"/>
+          <w:numId w:val="9"/>
+        </w:numPr>
+      </w:pPr>
+      <w:r>
+        <w:t xml:space="preserve">Memory Drive - 128 </w:t>
+      </w:r>
+      <w:proofErr w:type="spellStart"/>
+      <w:r>
+        <w:t>gb</w:t>
+      </w:r>
+      <w:proofErr w:type="spellEnd"/>
+      <w:r>
+        <w:t xml:space="preserve"> </w:t>
+      </w:r>
+      <w:proofErr w:type="spellStart"/>
+      <w:r>
+        <w:t>ssd</w:t>
+      </w:r>
+      <w:proofErr w:type="spellEnd"/>
+    </w:p>
+    <w:p>
+      <w:pPr>
+        <w:pStyle w:val="ListParagraph"/>
+        <w:numPr>
+          <w:ilvl w:val="2"/>
+          <w:numId w:val="9"/>
+        </w:numPr>
+      </w:pPr>
+      <w:r>
+        <w:t xml:space="preserve">Display - </w:t>
+      </w:r>
+      <w:r>
+        <w:rPr>
+          <w:rFonts w:ascii="Helvetica" w:hAnsi="Helvetica" w:cs="Helvetica"/>
+          <w:color w:val="000000"/>
+          <w:shd w:val="clear" w:color="auto" w:fill="FFFFFF"/>
+        </w:rPr>
+        <w:t>1366 x 768 (HD)</w:t>
+      </w:r>
+    </w:p>
+    <w:p>
+      <w:pPr>
+        <w:pStyle w:val="ListParagraph"/>
+        <w:numPr>
+          <w:ilvl w:val="2"/>
+          <w:numId w:val="9"/>
+        </w:numPr>
+      </w:pPr>
+      <w:r>
+        <w:t xml:space="preserve">GPU - </w:t>
+      </w:r>
+      <w:r>
+        <w:rPr>
+          <w:rFonts w:ascii="Helvetica" w:hAnsi="Helvetica" w:cs="Helvetica"/>
+          <w:color w:val="000000"/>
+          <w:shd w:val="clear" w:color="auto" w:fill="FFFFFF"/>
+        </w:rPr>
+        <w:t>Intel HD Graphics 5500</w:t>
+      </w:r>
+    </w:p>
+    <w:p>
+      <w:pPr>
+        <w:pStyle w:val="ListParagraph"/>
+        <w:numPr>
+          <w:ilvl w:val="0"/>
+          <w:numId w:val="12"/>
+        </w:numPr>
+      </w:pPr>
+      <w:r>
+        <w:t>Visual studio auto testing</w:t>
+      </w:r>
+    </w:p>
+    <w:p>
+      <w:pPr>
+        <w:pStyle w:val="ListParagraph"/>
+        <w:numPr>
+          <w:ilvl w:val="0"/>
+          <w:numId w:val="12"/>
+        </w:numPr>
+      </w:pPr>
+      <w:r>
+        <w:t xml:space="preserve">Unity in engine play testing </w:t>
+      </w:r>
+    </w:p>
+    <w:p>
+      <w:pPr>
+        <w:pStyle w:val="ListParagraph"/>
+        <w:numPr>
+          <w:ilvl w:val="0"/>
+          <w:numId w:val="12"/>
+        </w:numPr>
+      </w:pPr>
+      <w:r>
+        <w:t>MS Excel issue tracking</w:t>
+      </w:r>
+    </w:p>
+    <w:p>
+      <w:pPr>
+        <w:pStyle w:val="ListParagraph"/>
+        <w:ind w:left="2160"/>
+      </w:pPr>
+    </w:p>
+    <w:p>
+      <w:pPr>
+        <w:pStyle w:val="ListParagraph"/>
+        <w:numPr>
+          <w:ilvl w:val="0"/>
+          <w:numId w:val="9"/>
+        </w:numPr>
+      </w:pPr>
+      <w:r>
+        <w:t>Automated Testing process</w:t>
+      </w:r>
+    </w:p>
+    <w:p>
+      <w:pPr>
+        <w:pStyle w:val="ListParagraph"/>
+        <w:numPr>
+          <w:ilvl w:val="0"/>
+          <w:numId w:val="14"/>
+        </w:numPr>
+      </w:pPr>
+      <w:r>
+        <w:t>Cataloging bugs and fixing them based on severity</w:t>
+      </w:r>
+      <w:r>
+        <w:br/>
+      </w:r>
+      <w:bookmarkStart w:id="0" w:name="_GoBack"/>
+      <w:bookmarkEnd w:id="0"/>
+    </w:p>
+    <w:p>
+      <w:pPr>
+        <w:pStyle w:val="ListParagraph"/>
+        <w:numPr>
+          <w:ilvl w:val="0"/>
+          <w:numId w:val="9"/>
+        </w:numPr>
+      </w:pPr>
+      <w:r>
+        <w:t>Manual Testing Processes</w:t>
+      </w:r>
+    </w:p>
+    <w:p>
+      <w:pPr>
+        <w:pStyle w:val="ListParagraph"/>
+        <w:numPr>
+          <w:ilvl w:val="0"/>
+          <w:numId w:val="14"/>
+        </w:numPr>
+      </w:pPr>
+      <w:r>
+        <w:t>Hosting playtesting sessions and asking for feedback through a series of question</w:t>
+      </w:r>
+      <w:r>
+        <w:br/>
+        <w:t>IE--</w:t>
+      </w:r>
+    </w:p>
+    <w:p>
+      <w:pPr>
+        <w:pStyle w:val="ListParagraph"/>
+        <w:numPr>
+          <w:ilvl w:val="1"/>
+          <w:numId w:val="14"/>
+        </w:numPr>
+      </w:pPr>
+      <w:r>
+        <w:t>What was fun or interesting</w:t>
+      </w:r>
+    </w:p>
+    <w:p>
+      <w:pPr>
+        <w:pStyle w:val="ListParagraph"/>
+        <w:numPr>
+          <w:ilvl w:val="1"/>
+          <w:numId w:val="14"/>
+        </w:numPr>
+      </w:pPr>
+      <w:r>
+        <w:t xml:space="preserve">What was not fun </w:t>
+      </w:r>
+    </w:p>
+    <w:p>
+      <w:pPr>
+        <w:pStyle w:val="ListParagraph"/>
+        <w:numPr>
+          <w:ilvl w:val="1"/>
+          <w:numId w:val="14"/>
+        </w:numPr>
+      </w:pPr>
+      <w:r>
+        <w:t>What felt broken</w:t>
+      </w:r>
+      <w:r>
+        <w:br/>
+      </w:r>
+    </w:p>
+    <w:p>
+      <w:pPr>
+        <w:pStyle w:val="ListParagraph"/>
+        <w:numPr>
+          <w:ilvl w:val="0"/>
+          <w:numId w:val="9"/>
+        </w:numPr>
+      </w:pPr>
+      <w:r>
+        <w:t>Summary of Issues being tracked</w:t>
+      </w:r>
+    </w:p>
+    <w:p>
+      <w:pPr>
+        <w:pStyle w:val="ListParagraph"/>
+        <w:numPr>
+          <w:ilvl w:val="0"/>
+          <w:numId w:val="14"/>
+        </w:numPr>
+      </w:pPr>
+      <w:r>
+        <w:t xml:space="preserve">Movement and Camera Follow tracked from implementation internally tested and improved </w:t>
+      </w:r>
+      <w:r>
+        <w:br/>
+      </w:r>
+    </w:p>
+    <w:p>
+      <w:pPr>
+        <w:pStyle w:val="ListParagraph"/>
+        <w:numPr>
+          <w:ilvl w:val="0"/>
+          <w:numId w:val="9"/>
+        </w:numPr>
+      </w:pPr>
+      <w:r>
+        <w:t>Number of open issues</w:t>
+      </w:r>
+    </w:p>
+    <w:p>
+      <w:pPr>
+        <w:pStyle w:val="ListParagraph"/>
+        <w:numPr>
+          <w:ilvl w:val="0"/>
+          <w:numId w:val="14"/>
+        </w:numPr>
+      </w:pPr>
+      <w:r>
+        <w:t>2</w:t>
+      </w:r>
+      <w:r>
+        <w:br/>
+      </w:r>
+    </w:p>
+    <w:p>
+      <w:pPr>
+        <w:pStyle w:val="ListParagraph"/>
+        <w:numPr>
+          <w:ilvl w:val="0"/>
+          <w:numId w:val="9"/>
+        </w:numPr>
+      </w:pPr>
+      <w:r>
+        <w:t>Number of new Issues</w:t>
+      </w:r>
+    </w:p>
+    <w:p>
+      <w:pPr>
+        <w:pStyle w:val="ListParagraph"/>
+        <w:numPr>
+          <w:ilvl w:val="0"/>
+          <w:numId w:val="14"/>
+        </w:numPr>
+      </w:pPr>
+      <w:r>
+        <w:t>2</w:t>
+      </w:r>
+      <w:r>
+        <w:br/>
+      </w:r>
+    </w:p>
+    <w:p>
+      <w:pPr>
+        <w:pStyle w:val="ListParagraph"/>
+        <w:numPr>
+          <w:ilvl w:val="0"/>
+          <w:numId w:val="9"/>
+        </w:numPr>
+      </w:pPr>
+      <w:r>
+        <w:t>Number of Issues closed</w:t>
+      </w:r>
+    </w:p>
+    <w:p>
+      <w:pPr>
+        <w:pStyle w:val="ListParagraph"/>
+        <w:numPr>
+          <w:ilvl w:val="0"/>
+          <w:numId w:val="14"/>
+        </w:numPr>
+      </w:pPr>
+      <w:r>
+        <w:t>0</w:t>
+      </w:r>
+      <w:r>
+        <w:br/>
+      </w:r>
+    </w:p>
+    <w:p>
+      <w:pPr>
+        <w:pStyle w:val="ListParagraph"/>
+        <w:numPr>
+          <w:ilvl w:val="0"/>
+          <w:numId w:val="9"/>
+        </w:numPr>
+      </w:pPr>
+      <w:r>
+        <w:t>Details of internal QA testing this sprint (when, where, who what, how long)</w:t>
+      </w:r>
+    </w:p>
+    <w:p>
+      <w:pPr>
+        <w:pStyle w:val="ListParagraph"/>
+        <w:numPr>
+          <w:ilvl w:val="0"/>
+          <w:numId w:val="14"/>
+        </w:numPr>
+      </w:pPr>
+      <w:r>
+        <w:t xml:space="preserve">Wednesday, Thursday, Tuesday </w:t>
+      </w:r>
+      <w:proofErr w:type="spellStart"/>
+      <w:r>
+        <w:t>Workblocks</w:t>
+      </w:r>
+      <w:proofErr w:type="spellEnd"/>
+      <w:r>
+        <w:t xml:space="preserve">, </w:t>
+      </w:r>
+      <w:r>
+        <w:t xml:space="preserve">Project room 132, Carl Petersen, Dillon Johnson, Rachel Groth, created testing doc, tested movement and the follow camera. </w:t>
+      </w:r>
+      <w:r>
+        <w:br/>
+      </w:r>
+    </w:p>
+    <w:p>
+      <w:pPr>
+        <w:pStyle w:val="ListParagraph"/>
+        <w:numPr>
+          <w:ilvl w:val="0"/>
+          <w:numId w:val="9"/>
+        </w:numPr>
+      </w:pPr>
+      <w:r>
+        <w:t>Summary of internal testing results</w:t>
+      </w:r>
+    </w:p>
+    <w:p>
+      <w:pPr>
+        <w:pStyle w:val="ListParagraph"/>
+        <w:numPr>
+          <w:ilvl w:val="0"/>
+          <w:numId w:val="14"/>
+        </w:numPr>
+      </w:pPr>
+      <w:r>
+        <w:t>Tested base movement, left, right, up, down, gravity found it was jittery and recommended fluidity.</w:t>
+      </w:r>
+      <w:r>
+        <w:br/>
+      </w:r>
+      <w:r>
+        <w:br/>
+      </w:r>
+      <w:r>
+        <w:lastRenderedPageBreak/>
+        <w:br/>
+      </w:r>
+    </w:p>
+    <w:p>
+      <w:pPr>
+        <w:pStyle w:val="ListParagraph"/>
+        <w:numPr>
+          <w:ilvl w:val="0"/>
+          <w:numId w:val="9"/>
+        </w:numPr>
+      </w:pPr>
+      <w:r>
+        <w:t>Details of Play (external) testing performed (when, where, who what, how long)</w:t>
+      </w:r>
+    </w:p>
+    <w:p>
+      <w:pPr>
+        <w:pStyle w:val="ListParagraph"/>
+        <w:numPr>
+          <w:ilvl w:val="0"/>
+          <w:numId w:val="14"/>
+        </w:numPr>
+      </w:pPr>
+      <w:r>
+        <w:t>Did not externally play test iteration 1</w:t>
+      </w:r>
+      <w:r>
+        <w:br/>
+      </w:r>
+    </w:p>
+    <w:p>
+      <w:pPr>
+        <w:pStyle w:val="ListParagraph"/>
+        <w:numPr>
+          <w:ilvl w:val="0"/>
+          <w:numId w:val="9"/>
+        </w:numPr>
+      </w:pPr>
+      <w:r>
+        <w:t>Summary of external testing results</w:t>
+      </w:r>
+    </w:p>
+    <w:p>
+      <w:pPr>
+        <w:pStyle w:val="ListParagraph"/>
+        <w:numPr>
+          <w:ilvl w:val="0"/>
+          <w:numId w:val="14"/>
+        </w:numPr>
+      </w:pPr>
+      <w:r>
+        <w:t>See question 10</w:t>
+      </w:r>
     </w:p>
     <w:p/>
     <w:p/>
@@ -215,590 +1489,20 @@
     <w:p/>
     <w:p/>
     <w:p/>
-    <w:p>
-      <w:pPr>
-        <w:pStyle w:val="ListParagraph"/>
-        <w:numPr>
-          <w:ilvl w:val="0"/>
-          <w:numId w:val="1"/>
-        </w:numPr>
-      </w:pPr>
-      <w:r>
-        <w:t>The target platform for Kingdom Clean-Up is the Windows PC.</w:t>
-      </w:r>
-    </w:p>
-    <w:p>
-      <w:pPr>
-        <w:pStyle w:val="ListParagraph"/>
-        <w:numPr>
-          <w:ilvl w:val="0"/>
-          <w:numId w:val="2"/>
-        </w:numPr>
-      </w:pPr>
-      <w:r>
-        <w:t>Optimal operating system will be Windows 10</w:t>
-      </w:r>
-    </w:p>
-    <w:p>
-      <w:pPr>
-        <w:pStyle w:val="ListParagraph"/>
-        <w:numPr>
-          <w:ilvl w:val="0"/>
-          <w:numId w:val="2"/>
-        </w:numPr>
-      </w:pPr>
-      <w:r>
-        <w:t xml:space="preserve">The program will be a 32 or 64-bit exe. </w:t>
-      </w:r>
-    </w:p>
-    <w:p>
-      <w:pPr>
-        <w:pStyle w:val="ListParagraph"/>
-        <w:numPr>
-          <w:ilvl w:val="0"/>
-          <w:numId w:val="2"/>
-        </w:numPr>
-      </w:pPr>
-      <w:r>
-        <w:t xml:space="preserve">Minimum recommended CPU is the Intel </w:t>
-      </w:r>
-      <w:r>
-        <w:rPr>
-          <w:rFonts w:cstheme="minorHAnsi"/>
-          <w:shd w:val="clear" w:color="auto" w:fill="FFFFFF"/>
-        </w:rPr>
-        <w:t>i3-2370M Processor (3M Cache, 2.40 GHz) or equivalent</w:t>
-      </w:r>
-      <w:r>
-        <w:rPr>
-          <w:rFonts w:cstheme="minorHAnsi"/>
-          <w:shd w:val="clear" w:color="auto" w:fill="FFFFFF"/>
-        </w:rPr>
-        <w:t>.</w:t>
-      </w:r>
-    </w:p>
-    <w:p>
-      <w:pPr>
-        <w:pStyle w:val="ListParagraph"/>
-        <w:numPr>
-          <w:ilvl w:val="0"/>
-          <w:numId w:val="2"/>
-        </w:numPr>
-      </w:pPr>
-      <w:r>
-        <w:t>Minimum recommended General Ram is 4 Gigabytes.</w:t>
-      </w:r>
-    </w:p>
-    <w:p>
-      <w:pPr>
-        <w:pStyle w:val="ListParagraph"/>
-        <w:numPr>
-          <w:ilvl w:val="0"/>
-          <w:numId w:val="2"/>
-        </w:numPr>
-      </w:pPr>
-      <w:r>
-        <w:t xml:space="preserve">Minimum </w:t>
-      </w:r>
-      <w:r>
-        <w:t>recommended GPU Ram 1 Gigabyte, Nvidia EVGA 440 or equivalent.</w:t>
-      </w:r>
-    </w:p>
-    <w:p>
-      <w:pPr>
-        <w:pStyle w:val="ListParagraph"/>
-        <w:numPr>
-          <w:ilvl w:val="0"/>
-          <w:numId w:val="2"/>
-        </w:numPr>
-      </w:pPr>
-      <w:r>
-        <w:t>Estimated Zipped Download size 10 Megabytes.</w:t>
-      </w:r>
-    </w:p>
-    <w:p>
-      <w:pPr>
-        <w:pStyle w:val="ListParagraph"/>
-        <w:numPr>
-          <w:ilvl w:val="0"/>
-          <w:numId w:val="1"/>
-        </w:numPr>
-      </w:pPr>
-      <w:r>
-        <w:t>High risk features and Testing plan for each</w:t>
-      </w:r>
-    </w:p>
-    <w:p>
-      <w:pPr>
-        <w:pStyle w:val="ListParagraph"/>
-        <w:numPr>
-          <w:ilvl w:val="0"/>
-          <w:numId w:val="3"/>
-        </w:numPr>
-      </w:pPr>
-      <w:r>
-        <w:t xml:space="preserve">Movement in each scene, plan to test if the player can move in each scene and if there is any clipping </w:t>
-      </w:r>
-    </w:p>
-    <w:p>
-      <w:pPr>
-        <w:pStyle w:val="ListParagraph"/>
-        <w:numPr>
-          <w:ilvl w:val="0"/>
-          <w:numId w:val="3"/>
-        </w:numPr>
-      </w:pPr>
-      <w:r>
-        <w:t xml:space="preserve">Combat, plan to test if each enemy can be reasonably defeated, by QA lead and players not affiliated with team Tersuca, Game Night, Computer Game Design </w:t>
-      </w:r>
-      <w:r>
-        <w:t>Club.</w:t>
-      </w:r>
-    </w:p>
-    <w:p>
-      <w:pPr>
-        <w:pStyle w:val="ListParagraph"/>
-        <w:numPr>
-          <w:ilvl w:val="0"/>
-          <w:numId w:val="3"/>
-        </w:numPr>
-      </w:pPr>
-      <w:r>
-        <w:t>Slime interactions, plan to test each type of slime to see if it has the intended effects.</w:t>
-      </w:r>
-      <w:r>
-        <w:t xml:space="preserve"> How much slime can we fix of the screen at once before it crashes)</w:t>
-      </w:r>
-    </w:p>
-    <w:p>
-      <w:pPr>
-        <w:pStyle w:val="ListParagraph"/>
-        <w:numPr>
-          <w:ilvl w:val="0"/>
-          <w:numId w:val="1"/>
-        </w:numPr>
-      </w:pPr>
-      <w:r>
-        <w:t xml:space="preserve"> Feature Checklist</w:t>
-      </w:r>
-    </w:p>
-    <w:p>
-      <w:pPr>
-        <w:pStyle w:val="ListParagraph"/>
-        <w:numPr>
-          <w:ilvl w:val="0"/>
-          <w:numId w:val="4"/>
-        </w:numPr>
-      </w:pPr>
-      <w:r>
-        <w:t>Usable intuitive UI</w:t>
-      </w:r>
-    </w:p>
-    <w:p>
-      <w:pPr>
-        <w:pStyle w:val="ListParagraph"/>
-        <w:numPr>
-          <w:ilvl w:val="0"/>
-          <w:numId w:val="4"/>
-        </w:numPr>
-      </w:pPr>
-      <w:r>
-        <w:t>Movement</w:t>
-      </w:r>
-    </w:p>
-    <w:p>
-      <w:pPr>
-        <w:pStyle w:val="ListParagraph"/>
-        <w:numPr>
-          <w:ilvl w:val="0"/>
-          <w:numId w:val="4"/>
-        </w:numPr>
-      </w:pPr>
-      <w:r>
-        <w:t>Combat</w:t>
-      </w:r>
-      <w:r>
-        <w:t xml:space="preserve"> – Does</w:t>
-      </w:r>
-      <w:r>
-        <w:t xml:space="preserve"> Combat work as intended?</w:t>
-      </w:r>
-    </w:p>
-    <w:p>
-      <w:pPr>
-        <w:pStyle w:val="ListParagraph"/>
-        <w:numPr>
-          <w:ilvl w:val="0"/>
-          <w:numId w:val="4"/>
-        </w:numPr>
-      </w:pPr>
-      <w:r>
-        <w:t>Slime interactions</w:t>
-      </w:r>
-      <w:r>
-        <w:t xml:space="preserve"> – Do Slime interactions work as intended?</w:t>
-      </w:r>
-    </w:p>
-    <w:p>
-      <w:pPr>
-        <w:pStyle w:val="ListParagraph"/>
-        <w:numPr>
-          <w:ilvl w:val="0"/>
-          <w:numId w:val="4"/>
-        </w:numPr>
-      </w:pPr>
-      <w:r>
-        <w:t>Entertainment</w:t>
-      </w:r>
-      <w:r>
-        <w:t xml:space="preserve"> Factor -- Is Kingdom Clean-Up </w:t>
-      </w:r>
-      <w:r>
-        <w:t>entertaining</w:t>
-      </w:r>
-      <w:r>
-        <w:t xml:space="preserve"> for most people in the target audience?</w:t>
-      </w:r>
-    </w:p>
-    <w:p>
-      <w:pPr>
-        <w:pStyle w:val="ListParagraph"/>
-        <w:numPr>
-          <w:ilvl w:val="0"/>
-          <w:numId w:val="4"/>
-        </w:numPr>
-      </w:pPr>
-      <w:r>
-        <w:t>Aesthetic integration -- Are the Visual and Auditory assets implemented in a way Appealing to the target audience?</w:t>
-      </w:r>
-    </w:p>
-    <w:p>
-      <w:pPr>
-        <w:pStyle w:val="ListParagraph"/>
-        <w:numPr>
-          <w:ilvl w:val="0"/>
-          <w:numId w:val="1"/>
-        </w:numPr>
-      </w:pPr>
-      <w:r>
-        <w:t>Hardware/ Software Checklist</w:t>
-      </w:r>
-    </w:p>
-    <w:p>
-      <w:pPr>
-        <w:pStyle w:val="ListParagraph"/>
-        <w:numPr>
-          <w:ilvl w:val="0"/>
-          <w:numId w:val="5"/>
-        </w:numPr>
-      </w:pPr>
-      <w:r>
-        <w:t>Base system tests on Fujitsu T725 specs found here --</w:t>
-      </w:r>
-      <w:hyperlink r:id="rId7" w:history="1">
-        <w:r>
-          <w:rPr>
-            <w:rStyle w:val="Hyperlink"/>
-          </w:rPr>
-          <w:t>https://www.cnet.com/products/fujitsu-lifebook-t725-12-5-core-i5-5200u-8-gb-ram-128-gb-ssd-us-xbuyt725004/specs/</w:t>
-        </w:r>
-      </w:hyperlink>
-    </w:p>
-    <w:p>
-      <w:pPr>
-        <w:pStyle w:val="ListParagraph"/>
-      </w:pPr>
-    </w:p>
-    <w:p>
-      <w:pPr>
-        <w:pStyle w:val="ListParagraph"/>
-      </w:pPr>
-    </w:p>
-    <w:p>
-      <w:pPr>
-        <w:pStyle w:val="ListParagraph"/>
-      </w:pPr>
-    </w:p>
-    <w:p>
-      <w:pPr>
-        <w:pStyle w:val="ListParagraph"/>
-      </w:pPr>
-    </w:p>
-    <w:p>
-      <w:pPr>
-        <w:pStyle w:val="ListParagraph"/>
-        <w:numPr>
-          <w:ilvl w:val="0"/>
-          <w:numId w:val="1"/>
-        </w:numPr>
-      </w:pPr>
-      <w:r>
-        <w:t xml:space="preserve">Focus testing plan and dates </w:t>
-      </w:r>
-    </w:p>
-    <w:p>
-      <w:pPr>
-        <w:pStyle w:val="ListParagraph"/>
-        <w:numPr>
-          <w:ilvl w:val="0"/>
-          <w:numId w:val="5"/>
-        </w:numPr>
-      </w:pPr>
-      <w:r>
-        <w:t xml:space="preserve">09/04/2018 - </w:t>
-      </w:r>
-      <w:r>
-        <w:t>First focus test Tuesday</w:t>
-      </w:r>
-      <w:r>
-        <w:t xml:space="preserve">, </w:t>
-      </w:r>
-    </w:p>
-    <w:p>
-      <w:pPr>
-        <w:pStyle w:val="ListParagraph"/>
-        <w:numPr>
-          <w:ilvl w:val="1"/>
-          <w:numId w:val="5"/>
-        </w:numPr>
-      </w:pPr>
-      <w:r>
-        <w:t>Expected goals</w:t>
-      </w:r>
-      <w:r>
-        <w:t xml:space="preserve"> </w:t>
-      </w:r>
-    </w:p>
-    <w:p>
-      <w:pPr>
-        <w:pStyle w:val="ListParagraph"/>
-        <w:numPr>
-          <w:ilvl w:val="2"/>
-          <w:numId w:val="5"/>
-        </w:numPr>
-      </w:pPr>
-      <w:r>
-        <w:t xml:space="preserve">Insure movement is working </w:t>
-      </w:r>
-    </w:p>
-    <w:p>
-      <w:pPr>
-        <w:pStyle w:val="ListParagraph"/>
-        <w:numPr>
-          <w:ilvl w:val="2"/>
-          <w:numId w:val="5"/>
-        </w:numPr>
-      </w:pPr>
-      <w:r>
-        <w:t>Inspect code for current conventions and readability</w:t>
-      </w:r>
-    </w:p>
-    <w:p>
-      <w:pPr>
-        <w:pStyle w:val="ListParagraph"/>
-        <w:numPr>
-          <w:ilvl w:val="0"/>
-          <w:numId w:val="5"/>
-        </w:numPr>
-      </w:pPr>
-      <w:r>
-        <w:t xml:space="preserve">09/11/2018 - </w:t>
-      </w:r>
-      <w:r>
-        <w:t xml:space="preserve">Second focus test </w:t>
-      </w:r>
-      <w:r>
-        <w:t>Tuesday</w:t>
-      </w:r>
-    </w:p>
-    <w:p>
-      <w:pPr>
-        <w:pStyle w:val="ListParagraph"/>
-        <w:numPr>
-          <w:ilvl w:val="1"/>
-          <w:numId w:val="5"/>
-        </w:numPr>
-      </w:pPr>
-      <w:r>
-        <w:t xml:space="preserve">Expected goals </w:t>
-      </w:r>
-    </w:p>
-    <w:p>
-      <w:pPr>
-        <w:pStyle w:val="ListParagraph"/>
-        <w:numPr>
-          <w:ilvl w:val="2"/>
-          <w:numId w:val="5"/>
-        </w:numPr>
-      </w:pPr>
-      <w:r>
-        <w:t xml:space="preserve">Insure movement is still working </w:t>
-      </w:r>
-    </w:p>
-    <w:p>
-      <w:pPr>
-        <w:pStyle w:val="ListParagraph"/>
-        <w:numPr>
-          <w:ilvl w:val="2"/>
-          <w:numId w:val="5"/>
-        </w:numPr>
-      </w:pPr>
-      <w:r>
-        <w:t>Inspect code for current conventions and readability</w:t>
-      </w:r>
-    </w:p>
-    <w:p>
-      <w:pPr>
-        <w:pStyle w:val="ListParagraph"/>
-        <w:numPr>
-          <w:ilvl w:val="2"/>
-          <w:numId w:val="5"/>
-        </w:numPr>
-      </w:pPr>
-      <w:r>
-        <w:t xml:space="preserve">Test basic combat </w:t>
-      </w:r>
-    </w:p>
-    <w:p>
-      <w:pPr>
-        <w:pStyle w:val="ListParagraph"/>
-        <w:ind w:left="1440"/>
-      </w:pPr>
-    </w:p>
-    <w:p>
-      <w:pPr>
-        <w:pStyle w:val="ListParagraph"/>
-        <w:numPr>
-          <w:ilvl w:val="0"/>
-          <w:numId w:val="5"/>
-        </w:numPr>
-      </w:pPr>
-      <w:r>
-        <w:t>09/18/2018 – Third focus test Tuesday</w:t>
-      </w:r>
-    </w:p>
-    <w:p>
-      <w:pPr>
-        <w:pStyle w:val="ListParagraph"/>
-        <w:numPr>
-          <w:ilvl w:val="1"/>
-          <w:numId w:val="5"/>
-        </w:numPr>
-      </w:pPr>
-      <w:r>
-        <w:t xml:space="preserve">Expected goals </w:t>
-      </w:r>
-    </w:p>
-    <w:p>
-      <w:pPr>
-        <w:pStyle w:val="ListParagraph"/>
-        <w:numPr>
-          <w:ilvl w:val="2"/>
-          <w:numId w:val="5"/>
-        </w:numPr>
-      </w:pPr>
-      <w:r>
-        <w:t xml:space="preserve">Insure movement is still working </w:t>
-      </w:r>
-    </w:p>
-    <w:p>
-      <w:pPr>
-        <w:pStyle w:val="ListParagraph"/>
-        <w:numPr>
-          <w:ilvl w:val="2"/>
-          <w:numId w:val="5"/>
-        </w:numPr>
-      </w:pPr>
-      <w:r>
-        <w:t>Inspect code for current conventions and readability</w:t>
-      </w:r>
-    </w:p>
-    <w:p>
-      <w:pPr>
-        <w:pStyle w:val="ListParagraph"/>
-        <w:numPr>
-          <w:ilvl w:val="2"/>
-          <w:numId w:val="5"/>
-        </w:numPr>
-      </w:pPr>
-      <w:r>
-        <w:t xml:space="preserve">Test basic combat </w:t>
-      </w:r>
-    </w:p>
-    <w:p>
-      <w:pPr>
-        <w:pStyle w:val="ListParagraph"/>
-        <w:numPr>
-          <w:ilvl w:val="2"/>
-          <w:numId w:val="5"/>
-        </w:numPr>
-      </w:pPr>
-      <w:r>
-        <w:t>Test basic UI</w:t>
-      </w:r>
-    </w:p>
-    <w:p>
-      <w:pPr>
-        <w:pStyle w:val="ListParagraph"/>
-        <w:ind w:left="2160"/>
-      </w:pPr>
-    </w:p>
-    <w:p>
-      <w:pPr>
-        <w:pStyle w:val="ListParagraph"/>
-        <w:numPr>
-          <w:ilvl w:val="0"/>
-          <w:numId w:val="1"/>
-        </w:numPr>
-      </w:pPr>
-      <w:r>
-        <w:t xml:space="preserve">Usability testing plans </w:t>
-      </w:r>
-    </w:p>
-    <w:p>
-      <w:pPr>
-        <w:pStyle w:val="ListParagraph"/>
-        <w:numPr>
-          <w:ilvl w:val="0"/>
-          <w:numId w:val="7"/>
-        </w:numPr>
-      </w:pPr>
-      <w:r>
-        <w:t>Implement tutorial instructions and inure they are intuitive with outward facing testing</w:t>
-      </w:r>
-    </w:p>
-    <w:p>
-      <w:pPr>
-        <w:pStyle w:val="ListParagraph"/>
-        <w:numPr>
-          <w:ilvl w:val="0"/>
-          <w:numId w:val="7"/>
-        </w:numPr>
-        <w:shd w:val="clear" w:color="auto" w:fill="FFFFFF" w:themeFill="background1"/>
-      </w:pPr>
-      <w:r>
-        <w:t xml:space="preserve">Interpret feedback from novice test-players </w:t>
-      </w:r>
-      <w:bookmarkStart w:id="0" w:name="_GoBack"/>
-      <w:bookmarkEnd w:id="0"/>
-    </w:p>
+    <w:p/>
+    <w:p/>
+    <w:p/>
+    <w:p/>
+    <w:p/>
+    <w:p/>
     <w:p>
       <w:pPr>
         <w:shd w:val="clear" w:color="auto" w:fill="FFFFFF" w:themeFill="background1"/>
         <w:ind w:left="1800"/>
       </w:pPr>
-      <w:r>
-        <w:rPr>
-          <w:rFonts w:ascii="Helvetica" w:hAnsi="Helvetica" w:cs="Helvetica"/>
-          <w:sz w:val="23"/>
-          <w:szCs w:val="23"/>
-          <w:shd w:val="clear" w:color="auto" w:fill="36393F"/>
-        </w:rPr>
-        <w:t>CARL NEEDS TO DO THIS: Test Report: • Updated test plan (separate document) • Updates to any testing resources o Updates to automated testing processes o Updates to manual testing process documents • Summary of Issues being tracked o Number/severity of issues open o Number of new issues o Number of issues closed • Details of QA testing performed this sprint (when, where, who, what, how long) o Summary of testing results • Details of Play testing performed this sprint (when, where, who, what, how long) o Summary of testing results</w:t>
-      </w:r>
     </w:p>
     <w:sectPr>
-      <w:headerReference w:type="default" r:id="rId8"/>
+      <w:headerReference w:type="default" r:id="rId7"/>
       <w:pgSz w:w="12240" w:h="15840"/>
       <w:pgMar w:top="1440" w:right="1440" w:bottom="1440" w:left="1440" w:header="720" w:footer="720" w:gutter="0"/>
       <w:cols w:space="720"/>
@@ -947,6 +1651,119 @@
 <file path=word/numbering.xml><?xml version="1.0" encoding="utf-8"?>
 <w:numbering xmlns:wpc="http://schemas.microsoft.com/office/word/2010/wordprocessingCanvas" xmlns:cx="http://schemas.microsoft.com/office/drawing/2014/chartex" xmlns:cx1="http://schemas.microsoft.com/office/drawing/2015/9/8/chartex" xmlns:cx2="http://schemas.microsoft.com/office/drawing/2015/10/21/chartex" xmlns:cx3="http://schemas.microsoft.com/office/drawing/2016/5/9/chartex" xmlns:cx4="http://schemas.microsoft.com/office/drawing/2016/5/10/chartex" xmlns:cx5="http://schemas.microsoft.com/office/drawing/2016/5/11/chartex" xmlns:cx6="http://schemas.microsoft.com/office/drawing/2016/5/12/chartex" xmlns:cx7="http://schemas.microsoft.com/office/drawing/2016/5/13/chartex" xmlns:cx8="http://schemas.microsoft.com/office/drawing/2016/5/14/chartex" xmlns:mc="http://schemas.openxmlformats.org/markup-compatibility/2006" xmlns:aink="http://schemas.microsoft.com/office/drawing/2016/ink" xmlns:am3d="http://schemas.microsoft.com/office/drawing/2017/model3d" xmlns:o="urn:schemas-microsoft-com:office:office" xmlns:r="http://schemas.openxmlformats.org/officeDocument/2006/relationships" xmlns:m="http://schemas.openxmlformats.org/officeDocument/2006/math" xmlns:v="urn:schemas-microsoft-com:vml" xmlns:wp14="http://schemas.microsoft.com/office/word/2010/wordprocessingDrawing" xmlns:wp="http://schemas.openxmlformats.org/drawingml/2006/wordprocessingDrawing" xmlns:w10="urn:schemas-microsoft-com:office:word" xmlns:w="http://schemas.openxmlformats.org/wordprocessingml/2006/main" xmlns:w14="http://schemas.microsoft.com/office/word/2010/wordml" xmlns:w15="http://schemas.microsoft.com/office/word/2012/wordml" xmlns:w16cid="http://schemas.microsoft.com/office/word/2016/wordml/cid" xmlns:w16se="http://schemas.microsoft.com/office/word/2015/wordml/symex" xmlns:wpg="http://schemas.microsoft.com/office/word/2010/wordprocessingGroup" xmlns:wpi="http://schemas.microsoft.com/office/word/2010/wordprocessingInk" xmlns:wne="http://schemas.microsoft.com/office/word/2006/wordml" xmlns:wps="http://schemas.microsoft.com/office/word/2010/wordprocessingShape" mc:Ignorable="w14 w15 w16se w16cid wp14">
   <w:abstractNum w:abstractNumId="0" w15:restartNumberingAfterBreak="0">
+    <w:nsid w:val="007E1292"/>
+    <w:multiLevelType w:val="hybridMultilevel"/>
+    <w:tmpl w:val="3A66EDC2"/>
+    <w:lvl w:ilvl="0" w:tplc="04090001">
+      <w:start w:val="1"/>
+      <w:numFmt w:val="bullet"/>
+      <w:lvlText w:val=""/>
+      <w:lvlJc w:val="left"/>
+      <w:pPr>
+        <w:ind w:left="1440" w:hanging="360"/>
+      </w:pPr>
+      <w:rPr>
+        <w:rFonts w:ascii="Symbol" w:hAnsi="Symbol" w:hint="default"/>
+      </w:rPr>
+    </w:lvl>
+    <w:lvl w:ilvl="1" w:tplc="04090003" w:tentative="1">
+      <w:start w:val="1"/>
+      <w:numFmt w:val="bullet"/>
+      <w:lvlText w:val="o"/>
+      <w:lvlJc w:val="left"/>
+      <w:pPr>
+        <w:ind w:left="2160" w:hanging="360"/>
+      </w:pPr>
+      <w:rPr>
+        <w:rFonts w:ascii="Courier New" w:hAnsi="Courier New" w:cs="Courier New" w:hint="default"/>
+      </w:rPr>
+    </w:lvl>
+    <w:lvl w:ilvl="2" w:tplc="04090005" w:tentative="1">
+      <w:start w:val="1"/>
+      <w:numFmt w:val="bullet"/>
+      <w:lvlText w:val=""/>
+      <w:lvlJc w:val="left"/>
+      <w:pPr>
+        <w:ind w:left="2880" w:hanging="360"/>
+      </w:pPr>
+      <w:rPr>
+        <w:rFonts w:ascii="Wingdings" w:hAnsi="Wingdings" w:hint="default"/>
+      </w:rPr>
+    </w:lvl>
+    <w:lvl w:ilvl="3" w:tplc="04090001" w:tentative="1">
+      <w:start w:val="1"/>
+      <w:numFmt w:val="bullet"/>
+      <w:lvlText w:val=""/>
+      <w:lvlJc w:val="left"/>
+      <w:pPr>
+        <w:ind w:left="3600" w:hanging="360"/>
+      </w:pPr>
+      <w:rPr>
+        <w:rFonts w:ascii="Symbol" w:hAnsi="Symbol" w:hint="default"/>
+      </w:rPr>
+    </w:lvl>
+    <w:lvl w:ilvl="4" w:tplc="04090003" w:tentative="1">
+      <w:start w:val="1"/>
+      <w:numFmt w:val="bullet"/>
+      <w:lvlText w:val="o"/>
+      <w:lvlJc w:val="left"/>
+      <w:pPr>
+        <w:ind w:left="4320" w:hanging="360"/>
+      </w:pPr>
+      <w:rPr>
+        <w:rFonts w:ascii="Courier New" w:hAnsi="Courier New" w:cs="Courier New" w:hint="default"/>
+      </w:rPr>
+    </w:lvl>
+    <w:lvl w:ilvl="5" w:tplc="04090005" w:tentative="1">
+      <w:start w:val="1"/>
+      <w:numFmt w:val="bullet"/>
+      <w:lvlText w:val=""/>
+      <w:lvlJc w:val="left"/>
+      <w:pPr>
+        <w:ind w:left="5040" w:hanging="360"/>
+      </w:pPr>
+      <w:rPr>
+        <w:rFonts w:ascii="Wingdings" w:hAnsi="Wingdings" w:hint="default"/>
+      </w:rPr>
+    </w:lvl>
+    <w:lvl w:ilvl="6" w:tplc="04090001" w:tentative="1">
+      <w:start w:val="1"/>
+      <w:numFmt w:val="bullet"/>
+      <w:lvlText w:val=""/>
+      <w:lvlJc w:val="left"/>
+      <w:pPr>
+        <w:ind w:left="5760" w:hanging="360"/>
+      </w:pPr>
+      <w:rPr>
+        <w:rFonts w:ascii="Symbol" w:hAnsi="Symbol" w:hint="default"/>
+      </w:rPr>
+    </w:lvl>
+    <w:lvl w:ilvl="7" w:tplc="04090003" w:tentative="1">
+      <w:start w:val="1"/>
+      <w:numFmt w:val="bullet"/>
+      <w:lvlText w:val="o"/>
+      <w:lvlJc w:val="left"/>
+      <w:pPr>
+        <w:ind w:left="6480" w:hanging="360"/>
+      </w:pPr>
+      <w:rPr>
+        <w:rFonts w:ascii="Courier New" w:hAnsi="Courier New" w:cs="Courier New" w:hint="default"/>
+      </w:rPr>
+    </w:lvl>
+    <w:lvl w:ilvl="8" w:tplc="04090005" w:tentative="1">
+      <w:start w:val="1"/>
+      <w:numFmt w:val="bullet"/>
+      <w:lvlText w:val=""/>
+      <w:lvlJc w:val="left"/>
+      <w:pPr>
+        <w:ind w:left="7200" w:hanging="360"/>
+      </w:pPr>
+      <w:rPr>
+        <w:rFonts w:ascii="Wingdings" w:hAnsi="Wingdings" w:hint="default"/>
+      </w:rPr>
+    </w:lvl>
+  </w:abstractNum>
+  <w:abstractNum w:abstractNumId="1" w15:restartNumberingAfterBreak="0">
     <w:nsid w:val="09B33F51"/>
     <w:multiLevelType w:val="hybridMultilevel"/>
     <w:tmpl w:val="7CE247D0"/>
@@ -1059,7 +1876,7 @@
       </w:rPr>
     </w:lvl>
   </w:abstractNum>
-  <w:abstractNum w:abstractNumId="1" w15:restartNumberingAfterBreak="0">
+  <w:abstractNum w:abstractNumId="2" w15:restartNumberingAfterBreak="0">
     <w:nsid w:val="102D3CC0"/>
     <w:multiLevelType w:val="hybridMultilevel"/>
     <w:tmpl w:val="82EE48C4"/>
@@ -1172,7 +1989,7 @@
       </w:rPr>
     </w:lvl>
   </w:abstractNum>
-  <w:abstractNum w:abstractNumId="2" w15:restartNumberingAfterBreak="0">
+  <w:abstractNum w:abstractNumId="3" w15:restartNumberingAfterBreak="0">
     <w:nsid w:val="1AFC7CD3"/>
     <w:multiLevelType w:val="hybridMultilevel"/>
     <w:tmpl w:val="2390B478"/>
@@ -1182,7 +1999,7 @@
       <w:lvlText w:val=""/>
       <w:lvlJc w:val="left"/>
       <w:pPr>
-        <w:ind w:left="1440" w:hanging="360"/>
+        <w:ind w:left="1800" w:hanging="360"/>
       </w:pPr>
       <w:rPr>
         <w:rFonts w:ascii="Symbol" w:hAnsi="Symbol" w:hint="default"/>
@@ -1194,7 +2011,7 @@
       <w:lvlText w:val="o"/>
       <w:lvlJc w:val="left"/>
       <w:pPr>
-        <w:ind w:left="2160" w:hanging="360"/>
+        <w:ind w:left="2520" w:hanging="360"/>
       </w:pPr>
       <w:rPr>
         <w:rFonts w:ascii="Courier New" w:hAnsi="Courier New" w:cs="Courier New" w:hint="default"/>
@@ -1206,7 +2023,7 @@
       <w:lvlText w:val=""/>
       <w:lvlJc w:val="left"/>
       <w:pPr>
-        <w:ind w:left="2880" w:hanging="360"/>
+        <w:ind w:left="3240" w:hanging="360"/>
       </w:pPr>
       <w:rPr>
         <w:rFonts w:ascii="Wingdings" w:hAnsi="Wingdings" w:hint="default"/>
@@ -1218,7 +2035,7 @@
       <w:lvlText w:val=""/>
       <w:lvlJc w:val="left"/>
       <w:pPr>
-        <w:ind w:left="3600" w:hanging="360"/>
+        <w:ind w:left="3960" w:hanging="360"/>
       </w:pPr>
       <w:rPr>
         <w:rFonts w:ascii="Symbol" w:hAnsi="Symbol" w:hint="default"/>
@@ -1230,7 +2047,7 @@
       <w:lvlText w:val="o"/>
       <w:lvlJc w:val="left"/>
       <w:pPr>
-        <w:ind w:left="4320" w:hanging="360"/>
+        <w:ind w:left="4680" w:hanging="360"/>
       </w:pPr>
       <w:rPr>
         <w:rFonts w:ascii="Courier New" w:hAnsi="Courier New" w:cs="Courier New" w:hint="default"/>
@@ -1242,7 +2059,7 @@
       <w:lvlText w:val=""/>
       <w:lvlJc w:val="left"/>
       <w:pPr>
-        <w:ind w:left="5040" w:hanging="360"/>
+        <w:ind w:left="5400" w:hanging="360"/>
       </w:pPr>
       <w:rPr>
         <w:rFonts w:ascii="Wingdings" w:hAnsi="Wingdings" w:hint="default"/>
@@ -1254,7 +2071,7 @@
       <w:lvlText w:val=""/>
       <w:lvlJc w:val="left"/>
       <w:pPr>
-        <w:ind w:left="5760" w:hanging="360"/>
+        <w:ind w:left="6120" w:hanging="360"/>
       </w:pPr>
       <w:rPr>
         <w:rFonts w:ascii="Symbol" w:hAnsi="Symbol" w:hint="default"/>
@@ -1266,7 +2083,7 @@
       <w:lvlText w:val="o"/>
       <w:lvlJc w:val="left"/>
       <w:pPr>
-        <w:ind w:left="6480" w:hanging="360"/>
+        <w:ind w:left="6840" w:hanging="360"/>
       </w:pPr>
       <w:rPr>
         <w:rFonts w:ascii="Courier New" w:hAnsi="Courier New" w:cs="Courier New" w:hint="default"/>
@@ -1278,14 +2095,14 @@
       <w:lvlText w:val=""/>
       <w:lvlJc w:val="left"/>
       <w:pPr>
-        <w:ind w:left="7200" w:hanging="360"/>
+        <w:ind w:left="7560" w:hanging="360"/>
       </w:pPr>
       <w:rPr>
         <w:rFonts w:ascii="Wingdings" w:hAnsi="Wingdings" w:hint="default"/>
       </w:rPr>
     </w:lvl>
   </w:abstractNum>
-  <w:abstractNum w:abstractNumId="3" w15:restartNumberingAfterBreak="0">
+  <w:abstractNum w:abstractNumId="4" w15:restartNumberingAfterBreak="0">
     <w:nsid w:val="1B026095"/>
     <w:multiLevelType w:val="hybridMultilevel"/>
     <w:tmpl w:val="DC5EB438"/>
@@ -1398,7 +2215,438 @@
       </w:rPr>
     </w:lvl>
   </w:abstractNum>
-  <w:abstractNum w:abstractNumId="4" w15:restartNumberingAfterBreak="0">
+  <w:abstractNum w:abstractNumId="5" w15:restartNumberingAfterBreak="0">
+    <w:nsid w:val="1EDA449B"/>
+    <w:multiLevelType w:val="hybridMultilevel"/>
+    <w:tmpl w:val="5B3A16C6"/>
+    <w:lvl w:ilvl="0" w:tplc="04090001">
+      <w:start w:val="1"/>
+      <w:numFmt w:val="bullet"/>
+      <w:lvlText w:val=""/>
+      <w:lvlJc w:val="left"/>
+      <w:pPr>
+        <w:ind w:left="1440" w:hanging="360"/>
+      </w:pPr>
+      <w:rPr>
+        <w:rFonts w:ascii="Symbol" w:hAnsi="Symbol" w:hint="default"/>
+      </w:rPr>
+    </w:lvl>
+    <w:lvl w:ilvl="1" w:tplc="04090003" w:tentative="1">
+      <w:start w:val="1"/>
+      <w:numFmt w:val="bullet"/>
+      <w:lvlText w:val="o"/>
+      <w:lvlJc w:val="left"/>
+      <w:pPr>
+        <w:ind w:left="2160" w:hanging="360"/>
+      </w:pPr>
+      <w:rPr>
+        <w:rFonts w:ascii="Courier New" w:hAnsi="Courier New" w:cs="Courier New" w:hint="default"/>
+      </w:rPr>
+    </w:lvl>
+    <w:lvl w:ilvl="2" w:tplc="04090005" w:tentative="1">
+      <w:start w:val="1"/>
+      <w:numFmt w:val="bullet"/>
+      <w:lvlText w:val=""/>
+      <w:lvlJc w:val="left"/>
+      <w:pPr>
+        <w:ind w:left="2880" w:hanging="360"/>
+      </w:pPr>
+      <w:rPr>
+        <w:rFonts w:ascii="Wingdings" w:hAnsi="Wingdings" w:hint="default"/>
+      </w:rPr>
+    </w:lvl>
+    <w:lvl w:ilvl="3" w:tplc="04090001" w:tentative="1">
+      <w:start w:val="1"/>
+      <w:numFmt w:val="bullet"/>
+      <w:lvlText w:val=""/>
+      <w:lvlJc w:val="left"/>
+      <w:pPr>
+        <w:ind w:left="3600" w:hanging="360"/>
+      </w:pPr>
+      <w:rPr>
+        <w:rFonts w:ascii="Symbol" w:hAnsi="Symbol" w:hint="default"/>
+      </w:rPr>
+    </w:lvl>
+    <w:lvl w:ilvl="4" w:tplc="04090003" w:tentative="1">
+      <w:start w:val="1"/>
+      <w:numFmt w:val="bullet"/>
+      <w:lvlText w:val="o"/>
+      <w:lvlJc w:val="left"/>
+      <w:pPr>
+        <w:ind w:left="4320" w:hanging="360"/>
+      </w:pPr>
+      <w:rPr>
+        <w:rFonts w:ascii="Courier New" w:hAnsi="Courier New" w:cs="Courier New" w:hint="default"/>
+      </w:rPr>
+    </w:lvl>
+    <w:lvl w:ilvl="5" w:tplc="04090005" w:tentative="1">
+      <w:start w:val="1"/>
+      <w:numFmt w:val="bullet"/>
+      <w:lvlText w:val=""/>
+      <w:lvlJc w:val="left"/>
+      <w:pPr>
+        <w:ind w:left="5040" w:hanging="360"/>
+      </w:pPr>
+      <w:rPr>
+        <w:rFonts w:ascii="Wingdings" w:hAnsi="Wingdings" w:hint="default"/>
+      </w:rPr>
+    </w:lvl>
+    <w:lvl w:ilvl="6" w:tplc="04090001" w:tentative="1">
+      <w:start w:val="1"/>
+      <w:numFmt w:val="bullet"/>
+      <w:lvlText w:val=""/>
+      <w:lvlJc w:val="left"/>
+      <w:pPr>
+        <w:ind w:left="5760" w:hanging="360"/>
+      </w:pPr>
+      <w:rPr>
+        <w:rFonts w:ascii="Symbol" w:hAnsi="Symbol" w:hint="default"/>
+      </w:rPr>
+    </w:lvl>
+    <w:lvl w:ilvl="7" w:tplc="04090003" w:tentative="1">
+      <w:start w:val="1"/>
+      <w:numFmt w:val="bullet"/>
+      <w:lvlText w:val="o"/>
+      <w:lvlJc w:val="left"/>
+      <w:pPr>
+        <w:ind w:left="6480" w:hanging="360"/>
+      </w:pPr>
+      <w:rPr>
+        <w:rFonts w:ascii="Courier New" w:hAnsi="Courier New" w:cs="Courier New" w:hint="default"/>
+      </w:rPr>
+    </w:lvl>
+    <w:lvl w:ilvl="8" w:tplc="04090005" w:tentative="1">
+      <w:start w:val="1"/>
+      <w:numFmt w:val="bullet"/>
+      <w:lvlText w:val=""/>
+      <w:lvlJc w:val="left"/>
+      <w:pPr>
+        <w:ind w:left="7200" w:hanging="360"/>
+      </w:pPr>
+      <w:rPr>
+        <w:rFonts w:ascii="Wingdings" w:hAnsi="Wingdings" w:hint="default"/>
+      </w:rPr>
+    </w:lvl>
+  </w:abstractNum>
+  <w:abstractNum w:abstractNumId="6" w15:restartNumberingAfterBreak="0">
+    <w:nsid w:val="21EC08CB"/>
+    <w:multiLevelType w:val="hybridMultilevel"/>
+    <w:tmpl w:val="4828A2A8"/>
+    <w:lvl w:ilvl="0" w:tplc="04090001">
+      <w:start w:val="1"/>
+      <w:numFmt w:val="bullet"/>
+      <w:lvlText w:val=""/>
+      <w:lvlJc w:val="left"/>
+      <w:pPr>
+        <w:ind w:left="1080" w:hanging="360"/>
+      </w:pPr>
+      <w:rPr>
+        <w:rFonts w:ascii="Symbol" w:hAnsi="Symbol" w:hint="default"/>
+      </w:rPr>
+    </w:lvl>
+    <w:lvl w:ilvl="1" w:tplc="04090003">
+      <w:start w:val="1"/>
+      <w:numFmt w:val="bullet"/>
+      <w:lvlText w:val="o"/>
+      <w:lvlJc w:val="left"/>
+      <w:pPr>
+        <w:ind w:left="1800" w:hanging="360"/>
+      </w:pPr>
+      <w:rPr>
+        <w:rFonts w:ascii="Courier New" w:hAnsi="Courier New" w:cs="Courier New" w:hint="default"/>
+      </w:rPr>
+    </w:lvl>
+    <w:lvl w:ilvl="2" w:tplc="04090005" w:tentative="1">
+      <w:start w:val="1"/>
+      <w:numFmt w:val="bullet"/>
+      <w:lvlText w:val=""/>
+      <w:lvlJc w:val="left"/>
+      <w:pPr>
+        <w:ind w:left="2520" w:hanging="360"/>
+      </w:pPr>
+      <w:rPr>
+        <w:rFonts w:ascii="Wingdings" w:hAnsi="Wingdings" w:hint="default"/>
+      </w:rPr>
+    </w:lvl>
+    <w:lvl w:ilvl="3" w:tplc="04090001" w:tentative="1">
+      <w:start w:val="1"/>
+      <w:numFmt w:val="bullet"/>
+      <w:lvlText w:val=""/>
+      <w:lvlJc w:val="left"/>
+      <w:pPr>
+        <w:ind w:left="3240" w:hanging="360"/>
+      </w:pPr>
+      <w:rPr>
+        <w:rFonts w:ascii="Symbol" w:hAnsi="Symbol" w:hint="default"/>
+      </w:rPr>
+    </w:lvl>
+    <w:lvl w:ilvl="4" w:tplc="04090003" w:tentative="1">
+      <w:start w:val="1"/>
+      <w:numFmt w:val="bullet"/>
+      <w:lvlText w:val="o"/>
+      <w:lvlJc w:val="left"/>
+      <w:pPr>
+        <w:ind w:left="3960" w:hanging="360"/>
+      </w:pPr>
+      <w:rPr>
+        <w:rFonts w:ascii="Courier New" w:hAnsi="Courier New" w:cs="Courier New" w:hint="default"/>
+      </w:rPr>
+    </w:lvl>
+    <w:lvl w:ilvl="5" w:tplc="04090005" w:tentative="1">
+      <w:start w:val="1"/>
+      <w:numFmt w:val="bullet"/>
+      <w:lvlText w:val=""/>
+      <w:lvlJc w:val="left"/>
+      <w:pPr>
+        <w:ind w:left="4680" w:hanging="360"/>
+      </w:pPr>
+      <w:rPr>
+        <w:rFonts w:ascii="Wingdings" w:hAnsi="Wingdings" w:hint="default"/>
+      </w:rPr>
+    </w:lvl>
+    <w:lvl w:ilvl="6" w:tplc="04090001" w:tentative="1">
+      <w:start w:val="1"/>
+      <w:numFmt w:val="bullet"/>
+      <w:lvlText w:val=""/>
+      <w:lvlJc w:val="left"/>
+      <w:pPr>
+        <w:ind w:left="5400" w:hanging="360"/>
+      </w:pPr>
+      <w:rPr>
+        <w:rFonts w:ascii="Symbol" w:hAnsi="Symbol" w:hint="default"/>
+      </w:rPr>
+    </w:lvl>
+    <w:lvl w:ilvl="7" w:tplc="04090003" w:tentative="1">
+      <w:start w:val="1"/>
+      <w:numFmt w:val="bullet"/>
+      <w:lvlText w:val="o"/>
+      <w:lvlJc w:val="left"/>
+      <w:pPr>
+        <w:ind w:left="6120" w:hanging="360"/>
+      </w:pPr>
+      <w:rPr>
+        <w:rFonts w:ascii="Courier New" w:hAnsi="Courier New" w:cs="Courier New" w:hint="default"/>
+      </w:rPr>
+    </w:lvl>
+    <w:lvl w:ilvl="8" w:tplc="04090005" w:tentative="1">
+      <w:start w:val="1"/>
+      <w:numFmt w:val="bullet"/>
+      <w:lvlText w:val=""/>
+      <w:lvlJc w:val="left"/>
+      <w:pPr>
+        <w:ind w:left="6840" w:hanging="360"/>
+      </w:pPr>
+      <w:rPr>
+        <w:rFonts w:ascii="Wingdings" w:hAnsi="Wingdings" w:hint="default"/>
+      </w:rPr>
+    </w:lvl>
+  </w:abstractNum>
+  <w:abstractNum w:abstractNumId="7" w15:restartNumberingAfterBreak="0">
+    <w:nsid w:val="321B7D1B"/>
+    <w:multiLevelType w:val="hybridMultilevel"/>
+    <w:tmpl w:val="95C887FC"/>
+    <w:lvl w:ilvl="0" w:tplc="04090001">
+      <w:start w:val="1"/>
+      <w:numFmt w:val="bullet"/>
+      <w:lvlText w:val=""/>
+      <w:lvlJc w:val="left"/>
+      <w:pPr>
+        <w:ind w:left="1440" w:hanging="360"/>
+      </w:pPr>
+      <w:rPr>
+        <w:rFonts w:ascii="Symbol" w:hAnsi="Symbol" w:hint="default"/>
+      </w:rPr>
+    </w:lvl>
+    <w:lvl w:ilvl="1" w:tplc="04090003" w:tentative="1">
+      <w:start w:val="1"/>
+      <w:numFmt w:val="bullet"/>
+      <w:lvlText w:val="o"/>
+      <w:lvlJc w:val="left"/>
+      <w:pPr>
+        <w:ind w:left="2160" w:hanging="360"/>
+      </w:pPr>
+      <w:rPr>
+        <w:rFonts w:ascii="Courier New" w:hAnsi="Courier New" w:cs="Courier New" w:hint="default"/>
+      </w:rPr>
+    </w:lvl>
+    <w:lvl w:ilvl="2" w:tplc="04090005" w:tentative="1">
+      <w:start w:val="1"/>
+      <w:numFmt w:val="bullet"/>
+      <w:lvlText w:val=""/>
+      <w:lvlJc w:val="left"/>
+      <w:pPr>
+        <w:ind w:left="2880" w:hanging="360"/>
+      </w:pPr>
+      <w:rPr>
+        <w:rFonts w:ascii="Wingdings" w:hAnsi="Wingdings" w:hint="default"/>
+      </w:rPr>
+    </w:lvl>
+    <w:lvl w:ilvl="3" w:tplc="04090001" w:tentative="1">
+      <w:start w:val="1"/>
+      <w:numFmt w:val="bullet"/>
+      <w:lvlText w:val=""/>
+      <w:lvlJc w:val="left"/>
+      <w:pPr>
+        <w:ind w:left="3600" w:hanging="360"/>
+      </w:pPr>
+      <w:rPr>
+        <w:rFonts w:ascii="Symbol" w:hAnsi="Symbol" w:hint="default"/>
+      </w:rPr>
+    </w:lvl>
+    <w:lvl w:ilvl="4" w:tplc="04090003" w:tentative="1">
+      <w:start w:val="1"/>
+      <w:numFmt w:val="bullet"/>
+      <w:lvlText w:val="o"/>
+      <w:lvlJc w:val="left"/>
+      <w:pPr>
+        <w:ind w:left="4320" w:hanging="360"/>
+      </w:pPr>
+      <w:rPr>
+        <w:rFonts w:ascii="Courier New" w:hAnsi="Courier New" w:cs="Courier New" w:hint="default"/>
+      </w:rPr>
+    </w:lvl>
+    <w:lvl w:ilvl="5" w:tplc="04090005" w:tentative="1">
+      <w:start w:val="1"/>
+      <w:numFmt w:val="bullet"/>
+      <w:lvlText w:val=""/>
+      <w:lvlJc w:val="left"/>
+      <w:pPr>
+        <w:ind w:left="5040" w:hanging="360"/>
+      </w:pPr>
+      <w:rPr>
+        <w:rFonts w:ascii="Wingdings" w:hAnsi="Wingdings" w:hint="default"/>
+      </w:rPr>
+    </w:lvl>
+    <w:lvl w:ilvl="6" w:tplc="04090001" w:tentative="1">
+      <w:start w:val="1"/>
+      <w:numFmt w:val="bullet"/>
+      <w:lvlText w:val=""/>
+      <w:lvlJc w:val="left"/>
+      <w:pPr>
+        <w:ind w:left="5760" w:hanging="360"/>
+      </w:pPr>
+      <w:rPr>
+        <w:rFonts w:ascii="Symbol" w:hAnsi="Symbol" w:hint="default"/>
+      </w:rPr>
+    </w:lvl>
+    <w:lvl w:ilvl="7" w:tplc="04090003" w:tentative="1">
+      <w:start w:val="1"/>
+      <w:numFmt w:val="bullet"/>
+      <w:lvlText w:val="o"/>
+      <w:lvlJc w:val="left"/>
+      <w:pPr>
+        <w:ind w:left="6480" w:hanging="360"/>
+      </w:pPr>
+      <w:rPr>
+        <w:rFonts w:ascii="Courier New" w:hAnsi="Courier New" w:cs="Courier New" w:hint="default"/>
+      </w:rPr>
+    </w:lvl>
+    <w:lvl w:ilvl="8" w:tplc="04090005" w:tentative="1">
+      <w:start w:val="1"/>
+      <w:numFmt w:val="bullet"/>
+      <w:lvlText w:val=""/>
+      <w:lvlJc w:val="left"/>
+      <w:pPr>
+        <w:ind w:left="7200" w:hanging="360"/>
+      </w:pPr>
+      <w:rPr>
+        <w:rFonts w:ascii="Wingdings" w:hAnsi="Wingdings" w:hint="default"/>
+      </w:rPr>
+    </w:lvl>
+  </w:abstractNum>
+  <w:abstractNum w:abstractNumId="8" w15:restartNumberingAfterBreak="0">
+    <w:nsid w:val="32A34D21"/>
+    <w:multiLevelType w:val="hybridMultilevel"/>
+    <w:tmpl w:val="6B8EC27A"/>
+    <w:lvl w:ilvl="0" w:tplc="0409000F">
+      <w:start w:val="1"/>
+      <w:numFmt w:val="decimal"/>
+      <w:lvlText w:val="%1."/>
+      <w:lvlJc w:val="left"/>
+      <w:pPr>
+        <w:ind w:left="720" w:hanging="360"/>
+      </w:pPr>
+      <w:rPr>
+        <w:rFonts w:hint="default"/>
+      </w:rPr>
+    </w:lvl>
+    <w:lvl w:ilvl="1" w:tplc="04090019">
+      <w:start w:val="1"/>
+      <w:numFmt w:val="lowerLetter"/>
+      <w:lvlText w:val="%2."/>
+      <w:lvlJc w:val="left"/>
+      <w:pPr>
+        <w:ind w:left="1440" w:hanging="360"/>
+      </w:pPr>
+    </w:lvl>
+    <w:lvl w:ilvl="2" w:tplc="3B847F20">
+      <w:start w:val="1"/>
+      <w:numFmt w:val="lowerLetter"/>
+      <w:lvlText w:val="%3."/>
+      <w:lvlJc w:val="right"/>
+      <w:pPr>
+        <w:ind w:left="2160" w:hanging="180"/>
+      </w:pPr>
+      <w:rPr>
+        <w:rFonts w:asciiTheme="minorHAnsi" w:eastAsiaTheme="minorHAnsi" w:hAnsiTheme="minorHAnsi" w:cstheme="minorBidi"/>
+      </w:rPr>
+    </w:lvl>
+    <w:lvl w:ilvl="3" w:tplc="0409000F">
+      <w:start w:val="1"/>
+      <w:numFmt w:val="decimal"/>
+      <w:lvlText w:val="%4."/>
+      <w:lvlJc w:val="left"/>
+      <w:pPr>
+        <w:ind w:left="2880" w:hanging="360"/>
+      </w:pPr>
+    </w:lvl>
+    <w:lvl w:ilvl="4" w:tplc="04090019" w:tentative="1">
+      <w:start w:val="1"/>
+      <w:numFmt w:val="lowerLetter"/>
+      <w:lvlText w:val="%5."/>
+      <w:lvlJc w:val="left"/>
+      <w:pPr>
+        <w:ind w:left="3600" w:hanging="360"/>
+      </w:pPr>
+    </w:lvl>
+    <w:lvl w:ilvl="5" w:tplc="0409001B" w:tentative="1">
+      <w:start w:val="1"/>
+      <w:numFmt w:val="lowerRoman"/>
+      <w:lvlText w:val="%6."/>
+      <w:lvlJc w:val="right"/>
+      <w:pPr>
+        <w:ind w:left="4320" w:hanging="180"/>
+      </w:pPr>
+    </w:lvl>
+    <w:lvl w:ilvl="6" w:tplc="0409000F" w:tentative="1">
+      <w:start w:val="1"/>
+      <w:numFmt w:val="decimal"/>
+      <w:lvlText w:val="%7."/>
+      <w:lvlJc w:val="left"/>
+      <w:pPr>
+        <w:ind w:left="5040" w:hanging="360"/>
+      </w:pPr>
+    </w:lvl>
+    <w:lvl w:ilvl="7" w:tplc="04090019" w:tentative="1">
+      <w:start w:val="1"/>
+      <w:numFmt w:val="lowerLetter"/>
+      <w:lvlText w:val="%8."/>
+      <w:lvlJc w:val="left"/>
+      <w:pPr>
+        <w:ind w:left="5760" w:hanging="360"/>
+      </w:pPr>
+    </w:lvl>
+    <w:lvl w:ilvl="8" w:tplc="0409001B" w:tentative="1">
+      <w:start w:val="1"/>
+      <w:numFmt w:val="lowerRoman"/>
+      <w:lvlText w:val="%9."/>
+      <w:lvlJc w:val="right"/>
+      <w:pPr>
+        <w:ind w:left="6480" w:hanging="180"/>
+      </w:pPr>
+    </w:lvl>
+  </w:abstractNum>
+  <w:abstractNum w:abstractNumId="9" w15:restartNumberingAfterBreak="0">
     <w:nsid w:val="36CA2586"/>
     <w:multiLevelType w:val="hybridMultilevel"/>
     <w:tmpl w:val="99CCBA74"/>
@@ -1511,7 +2759,7 @@
       </w:rPr>
     </w:lvl>
   </w:abstractNum>
-  <w:abstractNum w:abstractNumId="5" w15:restartNumberingAfterBreak="0">
+  <w:abstractNum w:abstractNumId="10" w15:restartNumberingAfterBreak="0">
     <w:nsid w:val="414E0616"/>
     <w:multiLevelType w:val="hybridMultilevel"/>
     <w:tmpl w:val="4134C0C8"/>
@@ -1600,7 +2848,7 @@
       </w:pPr>
     </w:lvl>
   </w:abstractNum>
-  <w:abstractNum w:abstractNumId="6" w15:restartNumberingAfterBreak="0">
+  <w:abstractNum w:abstractNumId="11" w15:restartNumberingAfterBreak="0">
     <w:nsid w:val="60171C41"/>
     <w:multiLevelType w:val="hybridMultilevel"/>
     <w:tmpl w:val="5C4C2336"/>
@@ -1713,26 +2961,273 @@
       </w:rPr>
     </w:lvl>
   </w:abstractNum>
+  <w:abstractNum w:abstractNumId="12" w15:restartNumberingAfterBreak="0">
+    <w:nsid w:val="6DE96544"/>
+    <w:multiLevelType w:val="hybridMultilevel"/>
+    <w:tmpl w:val="B578316E"/>
+    <w:lvl w:ilvl="0" w:tplc="04090001">
+      <w:start w:val="1"/>
+      <w:numFmt w:val="bullet"/>
+      <w:lvlText w:val=""/>
+      <w:lvlJc w:val="left"/>
+      <w:pPr>
+        <w:ind w:left="1080" w:hanging="360"/>
+      </w:pPr>
+      <w:rPr>
+        <w:rFonts w:ascii="Symbol" w:hAnsi="Symbol" w:hint="default"/>
+      </w:rPr>
+    </w:lvl>
+    <w:lvl w:ilvl="1" w:tplc="04090003" w:tentative="1">
+      <w:start w:val="1"/>
+      <w:numFmt w:val="bullet"/>
+      <w:lvlText w:val="o"/>
+      <w:lvlJc w:val="left"/>
+      <w:pPr>
+        <w:ind w:left="1800" w:hanging="360"/>
+      </w:pPr>
+      <w:rPr>
+        <w:rFonts w:ascii="Courier New" w:hAnsi="Courier New" w:cs="Courier New" w:hint="default"/>
+      </w:rPr>
+    </w:lvl>
+    <w:lvl w:ilvl="2" w:tplc="04090005" w:tentative="1">
+      <w:start w:val="1"/>
+      <w:numFmt w:val="bullet"/>
+      <w:lvlText w:val=""/>
+      <w:lvlJc w:val="left"/>
+      <w:pPr>
+        <w:ind w:left="2520" w:hanging="360"/>
+      </w:pPr>
+      <w:rPr>
+        <w:rFonts w:ascii="Wingdings" w:hAnsi="Wingdings" w:hint="default"/>
+      </w:rPr>
+    </w:lvl>
+    <w:lvl w:ilvl="3" w:tplc="04090001" w:tentative="1">
+      <w:start w:val="1"/>
+      <w:numFmt w:val="bullet"/>
+      <w:lvlText w:val=""/>
+      <w:lvlJc w:val="left"/>
+      <w:pPr>
+        <w:ind w:left="3240" w:hanging="360"/>
+      </w:pPr>
+      <w:rPr>
+        <w:rFonts w:ascii="Symbol" w:hAnsi="Symbol" w:hint="default"/>
+      </w:rPr>
+    </w:lvl>
+    <w:lvl w:ilvl="4" w:tplc="04090003" w:tentative="1">
+      <w:start w:val="1"/>
+      <w:numFmt w:val="bullet"/>
+      <w:lvlText w:val="o"/>
+      <w:lvlJc w:val="left"/>
+      <w:pPr>
+        <w:ind w:left="3960" w:hanging="360"/>
+      </w:pPr>
+      <w:rPr>
+        <w:rFonts w:ascii="Courier New" w:hAnsi="Courier New" w:cs="Courier New" w:hint="default"/>
+      </w:rPr>
+    </w:lvl>
+    <w:lvl w:ilvl="5" w:tplc="04090005" w:tentative="1">
+      <w:start w:val="1"/>
+      <w:numFmt w:val="bullet"/>
+      <w:lvlText w:val=""/>
+      <w:lvlJc w:val="left"/>
+      <w:pPr>
+        <w:ind w:left="4680" w:hanging="360"/>
+      </w:pPr>
+      <w:rPr>
+        <w:rFonts w:ascii="Wingdings" w:hAnsi="Wingdings" w:hint="default"/>
+      </w:rPr>
+    </w:lvl>
+    <w:lvl w:ilvl="6" w:tplc="04090001" w:tentative="1">
+      <w:start w:val="1"/>
+      <w:numFmt w:val="bullet"/>
+      <w:lvlText w:val=""/>
+      <w:lvlJc w:val="left"/>
+      <w:pPr>
+        <w:ind w:left="5400" w:hanging="360"/>
+      </w:pPr>
+      <w:rPr>
+        <w:rFonts w:ascii="Symbol" w:hAnsi="Symbol" w:hint="default"/>
+      </w:rPr>
+    </w:lvl>
+    <w:lvl w:ilvl="7" w:tplc="04090003" w:tentative="1">
+      <w:start w:val="1"/>
+      <w:numFmt w:val="bullet"/>
+      <w:lvlText w:val="o"/>
+      <w:lvlJc w:val="left"/>
+      <w:pPr>
+        <w:ind w:left="6120" w:hanging="360"/>
+      </w:pPr>
+      <w:rPr>
+        <w:rFonts w:ascii="Courier New" w:hAnsi="Courier New" w:cs="Courier New" w:hint="default"/>
+      </w:rPr>
+    </w:lvl>
+    <w:lvl w:ilvl="8" w:tplc="04090005" w:tentative="1">
+      <w:start w:val="1"/>
+      <w:numFmt w:val="bullet"/>
+      <w:lvlText w:val=""/>
+      <w:lvlJc w:val="left"/>
+      <w:pPr>
+        <w:ind w:left="6840" w:hanging="360"/>
+      </w:pPr>
+      <w:rPr>
+        <w:rFonts w:ascii="Wingdings" w:hAnsi="Wingdings" w:hint="default"/>
+      </w:rPr>
+    </w:lvl>
+  </w:abstractNum>
+  <w:abstractNum w:abstractNumId="13" w15:restartNumberingAfterBreak="0">
+    <w:nsid w:val="71064B58"/>
+    <w:multiLevelType w:val="hybridMultilevel"/>
+    <w:tmpl w:val="62A013F8"/>
+    <w:lvl w:ilvl="0" w:tplc="04090001">
+      <w:start w:val="1"/>
+      <w:numFmt w:val="bullet"/>
+      <w:lvlText w:val=""/>
+      <w:lvlJc w:val="left"/>
+      <w:pPr>
+        <w:ind w:left="1440" w:hanging="360"/>
+      </w:pPr>
+      <w:rPr>
+        <w:rFonts w:ascii="Symbol" w:hAnsi="Symbol" w:hint="default"/>
+      </w:rPr>
+    </w:lvl>
+    <w:lvl w:ilvl="1" w:tplc="04090003">
+      <w:start w:val="1"/>
+      <w:numFmt w:val="bullet"/>
+      <w:lvlText w:val="o"/>
+      <w:lvlJc w:val="left"/>
+      <w:pPr>
+        <w:ind w:left="2160" w:hanging="360"/>
+      </w:pPr>
+      <w:rPr>
+        <w:rFonts w:ascii="Courier New" w:hAnsi="Courier New" w:cs="Courier New" w:hint="default"/>
+      </w:rPr>
+    </w:lvl>
+    <w:lvl w:ilvl="2" w:tplc="04090005" w:tentative="1">
+      <w:start w:val="1"/>
+      <w:numFmt w:val="bullet"/>
+      <w:lvlText w:val=""/>
+      <w:lvlJc w:val="left"/>
+      <w:pPr>
+        <w:ind w:left="2880" w:hanging="360"/>
+      </w:pPr>
+      <w:rPr>
+        <w:rFonts w:ascii="Wingdings" w:hAnsi="Wingdings" w:hint="default"/>
+      </w:rPr>
+    </w:lvl>
+    <w:lvl w:ilvl="3" w:tplc="04090001" w:tentative="1">
+      <w:start w:val="1"/>
+      <w:numFmt w:val="bullet"/>
+      <w:lvlText w:val=""/>
+      <w:lvlJc w:val="left"/>
+      <w:pPr>
+        <w:ind w:left="3600" w:hanging="360"/>
+      </w:pPr>
+      <w:rPr>
+        <w:rFonts w:ascii="Symbol" w:hAnsi="Symbol" w:hint="default"/>
+      </w:rPr>
+    </w:lvl>
+    <w:lvl w:ilvl="4" w:tplc="04090003" w:tentative="1">
+      <w:start w:val="1"/>
+      <w:numFmt w:val="bullet"/>
+      <w:lvlText w:val="o"/>
+      <w:lvlJc w:val="left"/>
+      <w:pPr>
+        <w:ind w:left="4320" w:hanging="360"/>
+      </w:pPr>
+      <w:rPr>
+        <w:rFonts w:ascii="Courier New" w:hAnsi="Courier New" w:cs="Courier New" w:hint="default"/>
+      </w:rPr>
+    </w:lvl>
+    <w:lvl w:ilvl="5" w:tplc="04090005" w:tentative="1">
+      <w:start w:val="1"/>
+      <w:numFmt w:val="bullet"/>
+      <w:lvlText w:val=""/>
+      <w:lvlJc w:val="left"/>
+      <w:pPr>
+        <w:ind w:left="5040" w:hanging="360"/>
+      </w:pPr>
+      <w:rPr>
+        <w:rFonts w:ascii="Wingdings" w:hAnsi="Wingdings" w:hint="default"/>
+      </w:rPr>
+    </w:lvl>
+    <w:lvl w:ilvl="6" w:tplc="04090001" w:tentative="1">
+      <w:start w:val="1"/>
+      <w:numFmt w:val="bullet"/>
+      <w:lvlText w:val=""/>
+      <w:lvlJc w:val="left"/>
+      <w:pPr>
+        <w:ind w:left="5760" w:hanging="360"/>
+      </w:pPr>
+      <w:rPr>
+        <w:rFonts w:ascii="Symbol" w:hAnsi="Symbol" w:hint="default"/>
+      </w:rPr>
+    </w:lvl>
+    <w:lvl w:ilvl="7" w:tplc="04090003" w:tentative="1">
+      <w:start w:val="1"/>
+      <w:numFmt w:val="bullet"/>
+      <w:lvlText w:val="o"/>
+      <w:lvlJc w:val="left"/>
+      <w:pPr>
+        <w:ind w:left="6480" w:hanging="360"/>
+      </w:pPr>
+      <w:rPr>
+        <w:rFonts w:ascii="Courier New" w:hAnsi="Courier New" w:cs="Courier New" w:hint="default"/>
+      </w:rPr>
+    </w:lvl>
+    <w:lvl w:ilvl="8" w:tplc="04090005" w:tentative="1">
+      <w:start w:val="1"/>
+      <w:numFmt w:val="bullet"/>
+      <w:lvlText w:val=""/>
+      <w:lvlJc w:val="left"/>
+      <w:pPr>
+        <w:ind w:left="7200" w:hanging="360"/>
+      </w:pPr>
+      <w:rPr>
+        <w:rFonts w:ascii="Wingdings" w:hAnsi="Wingdings" w:hint="default"/>
+      </w:rPr>
+    </w:lvl>
+  </w:abstractNum>
   <w:num w:numId="1">
+    <w:abstractNumId w:val="10"/>
+  </w:num>
+  <w:num w:numId="2">
+    <w:abstractNumId w:val="11"/>
+  </w:num>
+  <w:num w:numId="3">
+    <w:abstractNumId w:val="2"/>
+  </w:num>
+  <w:num w:numId="4">
+    <w:abstractNumId w:val="4"/>
+  </w:num>
+  <w:num w:numId="5">
+    <w:abstractNumId w:val="3"/>
+  </w:num>
+  <w:num w:numId="6">
+    <w:abstractNumId w:val="1"/>
+  </w:num>
+  <w:num w:numId="7">
+    <w:abstractNumId w:val="9"/>
+  </w:num>
+  <w:num w:numId="8">
+    <w:abstractNumId w:val="13"/>
+  </w:num>
+  <w:num w:numId="9">
+    <w:abstractNumId w:val="8"/>
+  </w:num>
+  <w:num w:numId="10">
+    <w:abstractNumId w:val="7"/>
+  </w:num>
+  <w:num w:numId="11">
     <w:abstractNumId w:val="5"/>
   </w:num>
-  <w:num w:numId="2">
-    <w:abstractNumId w:val="6"/>
+  <w:num w:numId="12">
+    <w:abstractNumId w:val="12"/>
   </w:num>
-  <w:num w:numId="3">
-    <w:abstractNumId w:val="1"/>
-  </w:num>
-  <w:num w:numId="4">
-    <w:abstractNumId w:val="3"/>
-  </w:num>
-  <w:num w:numId="5">
-    <w:abstractNumId w:val="2"/>
-  </w:num>
-  <w:num w:numId="6">
+  <w:num w:numId="13">
     <w:abstractNumId w:val="0"/>
   </w:num>
-  <w:num w:numId="7">
-    <w:abstractNumId w:val="4"/>
+  <w:num w:numId="14">
+    <w:abstractNumId w:val="6"/>
   </w:num>
 </w:numbering>
 </file>
@@ -2237,6 +3732,18 @@
       <w:shd w:val="clear" w:color="auto" w:fill="E1DFDD"/>
     </w:rPr>
   </w:style>
+  <w:style w:type="character" w:styleId="FollowedHyperlink">
+    <w:name w:val="FollowedHyperlink"/>
+    <w:basedOn w:val="DefaultParagraphFont"/>
+    <w:uiPriority w:val="99"/>
+    <w:semiHidden/>
+    <w:unhideWhenUsed/>
+    <w:rsid w:val="00095BC1"/>
+    <w:rPr>
+      <w:color w:val="954F72" w:themeColor="followedHyperlink"/>
+      <w:u w:val="single"/>
+    </w:rPr>
+  </w:style>
 </w:styles>
 </file>
 

</xml_diff>